<commit_message>
borre cambios de line
</commit_message>
<xml_diff>
--- a/planificaciones/biologia/2do_medio/biologia_2do_medio_unidad1.docx
+++ b/planificaciones/biologia/2do_medio/biologia_2do_medio_unidad1.docx
@@ -118,7 +118,7 @@
       <w:tblPr>
         <w:tblW w:w="17990" w:type="dxa"/>
         <w:jc w:val="left"/>
-        <w:tblInd w:w="-45" w:type="dxa"/>
+        <w:tblInd w:w="-50" w:type="dxa"/>
         <w:tblBorders>
           <w:top w:val="single" w:sz="4" w:space="0" w:color="00000A"/>
           <w:left w:val="single" w:sz="4" w:space="0" w:color="00000A"/>
@@ -129,7 +129,7 @@
         </w:tblBorders>
         <w:tblCellMar>
           <w:top w:w="0" w:type="dxa"/>
-          <w:left w:w="63" w:type="dxa"/>
+          <w:left w:w="58" w:type="dxa"/>
           <w:bottom w:w="0" w:type="dxa"/>
           <w:right w:w="108" w:type="dxa"/>
         </w:tblCellMar>
@@ -158,7 +158,7 @@
             </w:tcBorders>
             <w:shd w:fill="auto" w:val="clear"/>
             <w:tcMar>
-              <w:left w:w="63" w:type="dxa"/>
+              <w:left w:w="58" w:type="dxa"/>
             </w:tcMar>
           </w:tcPr>
           <w:p>
@@ -209,7 +209,7 @@
             </w:tcBorders>
             <w:shd w:fill="auto" w:val="clear"/>
             <w:tcMar>
-              <w:left w:w="63" w:type="dxa"/>
+              <w:left w:w="58" w:type="dxa"/>
             </w:tcMar>
           </w:tcPr>
           <w:p>
@@ -260,7 +260,7 @@
             </w:tcBorders>
             <w:shd w:fill="auto" w:val="clear"/>
             <w:tcMar>
-              <w:left w:w="63" w:type="dxa"/>
+              <w:left w:w="58" w:type="dxa"/>
             </w:tcMar>
           </w:tcPr>
           <w:p>
@@ -310,7 +310,7 @@
             </w:tcBorders>
             <w:shd w:fill="auto" w:val="clear"/>
             <w:tcMar>
-              <w:left w:w="63" w:type="dxa"/>
+              <w:left w:w="58" w:type="dxa"/>
             </w:tcMar>
           </w:tcPr>
           <w:p>
@@ -367,7 +367,7 @@
             </w:tcBorders>
             <w:shd w:fill="auto" w:val="clear"/>
             <w:tcMar>
-              <w:left w:w="63" w:type="dxa"/>
+              <w:left w:w="58" w:type="dxa"/>
             </w:tcMar>
           </w:tcPr>
           <w:p>
@@ -390,15 +390,7 @@
                 <w:sz w:val="22"/>
                 <w:szCs w:val="22"/>
               </w:rPr>
-              <w:t xml:space="preserve"> </w:t>
-            </w:r>
-            <w:r>
-              <w:rPr>
-                <w:rFonts w:cs="Arial" w:ascii="Bookman Old Style" w:hAnsi="Bookman Old Style"/>
-                <w:sz w:val="22"/>
-                <w:szCs w:val="22"/>
-              </w:rPr>
-              <w:t>Genética y reproducción celular.</w:t>
+              <w:t xml:space="preserve"> Genética y reproducción celular.</w:t>
             </w:r>
           </w:p>
         </w:tc>
@@ -421,7 +413,7 @@
             </w:tcBorders>
             <w:shd w:fill="auto" w:val="clear"/>
             <w:tcMar>
-              <w:left w:w="63" w:type="dxa"/>
+              <w:left w:w="58" w:type="dxa"/>
             </w:tcMar>
           </w:tcPr>
           <w:p>
@@ -445,15 +437,7 @@
                 <w:sz w:val="22"/>
                 <w:szCs w:val="22"/>
               </w:rPr>
-              <w:t xml:space="preserve">: </w:t>
-            </w:r>
-            <w:r>
-              <w:rPr>
-                <w:rFonts w:cs="Arial" w:ascii="Bookman Old Style" w:hAnsi="Bookman Old Style"/>
-                <w:sz w:val="22"/>
-                <w:szCs w:val="22"/>
-              </w:rPr>
-              <w:t xml:space="preserve">El alumno deberá comprender como se organiza la información genética y como esta interactúa con el fenotipo de un organismo. Además debera entender como ocurre la generación de nuevas células somáticas y sexuales mediante el estudio de la mitosis y la meiosis.  </w:t>
+              <w:t xml:space="preserve">: El alumno deberá comprender como se organiza la información genética y como esta interactúa con el fenotipo de un organismo. Además debera entender como ocurre la generación de nuevas células somáticas y sexuales mediante el estudio de la mitosis y la meiosis.  </w:t>
             </w:r>
           </w:p>
         </w:tc>
@@ -476,7 +460,7 @@
             </w:tcBorders>
             <w:shd w:fill="auto" w:val="clear"/>
             <w:tcMar>
-              <w:left w:w="63" w:type="dxa"/>
+              <w:left w:w="58" w:type="dxa"/>
             </w:tcMar>
           </w:tcPr>
           <w:p>
@@ -529,7 +513,7 @@
                 <w:szCs w:val="22"/>
               </w:rPr>
               <w:tab/>
-              <w:t xml:space="preserve"> Los caracteres que se encuentran en las generacio-</w:t>
+              <w:t xml:space="preserve"> Los caracteres que se encuentran en las generaciones sucesivas son llamados caracteres hereditarios.</w:t>
             </w:r>
           </w:p>
           <w:p>
@@ -546,15 +530,8 @@
                 <w:sz w:val="22"/>
                 <w:szCs w:val="22"/>
               </w:rPr>
-              <w:t>nes sucesivas son llamados caracteres hereditarios.</w:t>
-            </w:r>
-          </w:p>
-          <w:p>
-            <w:pPr>
-              <w:pStyle w:val="Normal"/>
-              <w:jc w:val="both"/>
-              <w:rPr/>
-            </w:pPr>
+              <w:t>›</w:t>
+            </w:r>
             <w:r>
               <w:rPr>
                 <w:rFonts w:cs="Arial" w:ascii="Bookman Old Style" w:hAnsi="Bookman Old Style"/>
@@ -563,8 +540,16 @@
                 <w:sz w:val="22"/>
                 <w:szCs w:val="22"/>
               </w:rPr>
-              <w:t>›</w:t>
-            </w:r>
+              <w:tab/>
+              <w:t xml:space="preserve"> Las condiciones de vida pueden modificar ciertos caracteres.</w:t>
+            </w:r>
+          </w:p>
+          <w:p>
+            <w:pPr>
+              <w:pStyle w:val="Normal"/>
+              <w:jc w:val="both"/>
+              <w:rPr/>
+            </w:pPr>
             <w:r>
               <w:rPr>
                 <w:rFonts w:cs="Arial" w:ascii="Bookman Old Style" w:hAnsi="Bookman Old Style"/>
@@ -573,16 +558,8 @@
                 <w:sz w:val="22"/>
                 <w:szCs w:val="22"/>
               </w:rPr>
-              <w:tab/>
-              <w:t xml:space="preserve"> Las condiciones de vida pueden modificar ciertos</w:t>
-            </w:r>
-          </w:p>
-          <w:p>
-            <w:pPr>
-              <w:pStyle w:val="Normal"/>
-              <w:jc w:val="both"/>
-              <w:rPr/>
-            </w:pPr>
+              <w:t>›</w:t>
+            </w:r>
             <w:r>
               <w:rPr>
                 <w:rFonts w:cs="Arial" w:ascii="Bookman Old Style" w:hAnsi="Bookman Old Style"/>
@@ -591,7 +568,8 @@
                 <w:sz w:val="22"/>
                 <w:szCs w:val="22"/>
               </w:rPr>
-              <w:t>caracteres.</w:t>
+              <w:tab/>
+              <w:t xml:space="preserve"> Los cromosomas son el soporte del programa genético.</w:t>
             </w:r>
           </w:p>
           <w:p>
@@ -619,7 +597,7 @@
                 <w:szCs w:val="22"/>
               </w:rPr>
               <w:tab/>
-              <w:t xml:space="preserve"> Los cromosomas son el soporte del programa</w:t>
+              <w:t xml:space="preserve"> Un número anormal de cromosomas impide el desarrollo normal del embrión.</w:t>
             </w:r>
           </w:p>
           <w:p>
@@ -636,15 +614,8 @@
                 <w:sz w:val="22"/>
                 <w:szCs w:val="22"/>
               </w:rPr>
-              <w:t>genético.</w:t>
-            </w:r>
-          </w:p>
-          <w:p>
-            <w:pPr>
-              <w:pStyle w:val="Normal"/>
-              <w:jc w:val="both"/>
-              <w:rPr/>
-            </w:pPr>
+              <w:t>›</w:t>
+            </w:r>
             <w:r>
               <w:rPr>
                 <w:rFonts w:cs="Arial" w:ascii="Bookman Old Style" w:hAnsi="Bookman Old Style"/>
@@ -653,8 +624,16 @@
                 <w:sz w:val="22"/>
                 <w:szCs w:val="22"/>
               </w:rPr>
-              <w:t>›</w:t>
-            </w:r>
+              <w:tab/>
+              <w:t xml:space="preserve"> Los genes son unidades de información genética que determinan los caracteres hereditarios.</w:t>
+            </w:r>
+          </w:p>
+          <w:p>
+            <w:pPr>
+              <w:pStyle w:val="Normal"/>
+              <w:jc w:val="both"/>
+              <w:rPr/>
+            </w:pPr>
             <w:r>
               <w:rPr>
                 <w:rFonts w:cs="Arial" w:ascii="Bookman Old Style" w:hAnsi="Bookman Old Style"/>
@@ -663,16 +642,8 @@
                 <w:sz w:val="22"/>
                 <w:szCs w:val="22"/>
               </w:rPr>
-              <w:tab/>
-              <w:t xml:space="preserve"> Un número anormal de cromosomas impide el</w:t>
-            </w:r>
-          </w:p>
-          <w:p>
-            <w:pPr>
-              <w:pStyle w:val="Normal"/>
-              <w:jc w:val="both"/>
-              <w:rPr/>
-            </w:pPr>
+              <w:t>›</w:t>
+            </w:r>
             <w:r>
               <w:rPr>
                 <w:rFonts w:cs="Arial" w:ascii="Bookman Old Style" w:hAnsi="Bookman Old Style"/>
@@ -681,97 +652,8 @@
                 <w:sz w:val="22"/>
                 <w:szCs w:val="22"/>
               </w:rPr>
-              <w:t>desarrollo normal del embrión.</w:t>
-            </w:r>
-          </w:p>
-          <w:p>
-            <w:pPr>
-              <w:pStyle w:val="Normal"/>
-              <w:jc w:val="both"/>
-              <w:rPr/>
-            </w:pPr>
-            <w:r>
-              <w:rPr>
-                <w:rFonts w:cs="Arial" w:ascii="Bookman Old Style" w:hAnsi="Bookman Old Style"/>
-                <w:b w:val="false"/>
-                <w:bCs w:val="false"/>
-                <w:sz w:val="22"/>
-                <w:szCs w:val="22"/>
-              </w:rPr>
-              <w:t>›</w:t>
-            </w:r>
-            <w:r>
-              <w:rPr>
-                <w:rFonts w:cs="Arial" w:ascii="Bookman Old Style" w:hAnsi="Bookman Old Style"/>
-                <w:b w:val="false"/>
-                <w:bCs w:val="false"/>
-                <w:sz w:val="22"/>
-                <w:szCs w:val="22"/>
-              </w:rPr>
               <w:tab/>
-              <w:t xml:space="preserve"> Los genes son unidades de información genética</w:t>
-            </w:r>
-          </w:p>
-          <w:p>
-            <w:pPr>
-              <w:pStyle w:val="Normal"/>
-              <w:jc w:val="both"/>
-              <w:rPr/>
-            </w:pPr>
-            <w:r>
-              <w:rPr>
-                <w:rFonts w:cs="Arial" w:ascii="Bookman Old Style" w:hAnsi="Bookman Old Style"/>
-                <w:b w:val="false"/>
-                <w:bCs w:val="false"/>
-                <w:sz w:val="22"/>
-                <w:szCs w:val="22"/>
-              </w:rPr>
-              <w:t>que determinan los caracteres hereditarios.</w:t>
-            </w:r>
-          </w:p>
-          <w:p>
-            <w:pPr>
-              <w:pStyle w:val="Normal"/>
-              <w:jc w:val="both"/>
-              <w:rPr/>
-            </w:pPr>
-            <w:r>
-              <w:rPr>
-                <w:rFonts w:cs="Arial" w:ascii="Bookman Old Style" w:hAnsi="Bookman Old Style"/>
-                <w:b w:val="false"/>
-                <w:bCs w:val="false"/>
-                <w:sz w:val="22"/>
-                <w:szCs w:val="22"/>
-              </w:rPr>
-              <w:t>›</w:t>
-            </w:r>
-            <w:r>
-              <w:rPr>
-                <w:rFonts w:cs="Arial" w:ascii="Bookman Old Style" w:hAnsi="Bookman Old Style"/>
-                <w:b w:val="false"/>
-                <w:bCs w:val="false"/>
-                <w:sz w:val="22"/>
-                <w:szCs w:val="22"/>
-              </w:rPr>
-              <w:tab/>
-              <w:t xml:space="preserve"> Los genes poseen diferentes versiones para un</w:t>
-            </w:r>
-          </w:p>
-          <w:p>
-            <w:pPr>
-              <w:pStyle w:val="Normal"/>
-              <w:jc w:val="both"/>
-              <w:rPr/>
-            </w:pPr>
-            <w:r>
-              <w:rPr>
-                <w:rFonts w:cs="Arial" w:ascii="Bookman Old Style" w:hAnsi="Bookman Old Style"/>
-                <w:b w:val="false"/>
-                <w:bCs w:val="false"/>
-                <w:sz w:val="22"/>
-                <w:szCs w:val="22"/>
-              </w:rPr>
-              <w:t>mismo carácter.</w:t>
+              <w:t xml:space="preserve"> Los genes poseen diferentes versiones para un mismo carácter.</w:t>
             </w:r>
           </w:p>
           <w:p>
@@ -826,7 +708,7 @@
       <w:tblPr>
         <w:tblW w:w="18052" w:type="dxa"/>
         <w:jc w:val="left"/>
-        <w:tblInd w:w="-45" w:type="dxa"/>
+        <w:tblInd w:w="-50" w:type="dxa"/>
         <w:tblBorders>
           <w:top w:val="single" w:sz="4" w:space="0" w:color="00000A"/>
           <w:left w:val="single" w:sz="4" w:space="0" w:color="00000A"/>
@@ -837,7 +719,7 @@
         </w:tblBorders>
         <w:tblCellMar>
           <w:top w:w="0" w:type="dxa"/>
-          <w:left w:w="63" w:type="dxa"/>
+          <w:left w:w="58" w:type="dxa"/>
           <w:bottom w:w="0" w:type="dxa"/>
           <w:right w:w="108" w:type="dxa"/>
         </w:tblCellMar>
@@ -868,7 +750,7 @@
             </w:tcBorders>
             <w:shd w:fill="auto" w:val="clear"/>
             <w:tcMar>
-              <w:left w:w="63" w:type="dxa"/>
+              <w:left w:w="58" w:type="dxa"/>
             </w:tcMar>
           </w:tcPr>
           <w:p>
@@ -902,7 +784,7 @@
             </w:tcBorders>
             <w:shd w:fill="auto" w:val="clear"/>
             <w:tcMar>
-              <w:left w:w="63" w:type="dxa"/>
+              <w:left w:w="58" w:type="dxa"/>
             </w:tcMar>
           </w:tcPr>
           <w:p>
@@ -936,7 +818,7 @@
             </w:tcBorders>
             <w:shd w:fill="auto" w:val="clear"/>
             <w:tcMar>
-              <w:left w:w="63" w:type="dxa"/>
+              <w:left w:w="58" w:type="dxa"/>
             </w:tcMar>
           </w:tcPr>
           <w:p>
@@ -970,7 +852,7 @@
             </w:tcBorders>
             <w:shd w:fill="auto" w:val="clear"/>
             <w:tcMar>
-              <w:left w:w="63" w:type="dxa"/>
+              <w:left w:w="58" w:type="dxa"/>
             </w:tcMar>
           </w:tcPr>
           <w:p>
@@ -1004,7 +886,7 @@
             </w:tcBorders>
             <w:shd w:fill="auto" w:val="clear"/>
             <w:tcMar>
-              <w:left w:w="63" w:type="dxa"/>
+              <w:left w:w="58" w:type="dxa"/>
             </w:tcMar>
           </w:tcPr>
           <w:p>
@@ -1043,7 +925,7 @@
             </w:tcBorders>
             <w:shd w:fill="auto" w:val="clear"/>
             <w:tcMar>
-              <w:left w:w="63" w:type="dxa"/>
+              <w:left w:w="58" w:type="dxa"/>
             </w:tcMar>
           </w:tcPr>
           <w:p>
@@ -1059,55 +941,7 @@
                 <w:sz w:val="22"/>
                 <w:szCs w:val="22"/>
               </w:rPr>
-              <w:t>Explicar cómo a través de la</w:t>
-            </w:r>
-          </w:p>
-          <w:p>
-            <w:pPr>
-              <w:pStyle w:val="Normal"/>
-              <w:jc w:val="both"/>
-              <w:rPr/>
-            </w:pPr>
-            <w:r>
-              <w:rPr>
-                <w:rFonts w:cs="Arial" w:ascii="Bookman Old Style" w:hAnsi="Bookman Old Style"/>
-                <w:bCs/>
-                <w:sz w:val="22"/>
-                <w:szCs w:val="22"/>
-              </w:rPr>
-              <w:t>herencia genética los seres</w:t>
-            </w:r>
-          </w:p>
-          <w:p>
-            <w:pPr>
-              <w:pStyle w:val="Normal"/>
-              <w:jc w:val="both"/>
-              <w:rPr/>
-            </w:pPr>
-            <w:r>
-              <w:rPr>
-                <w:rFonts w:cs="Arial" w:ascii="Bookman Old Style" w:hAnsi="Bookman Old Style"/>
-                <w:bCs/>
-                <w:sz w:val="22"/>
-                <w:szCs w:val="22"/>
-              </w:rPr>
-              <w:t>vivos transmiten sus caracte-</w:t>
-            </w:r>
-          </w:p>
-          <w:p>
-            <w:pPr>
-              <w:pStyle w:val="Normal"/>
-              <w:jc w:val="both"/>
-              <w:rPr/>
-            </w:pPr>
-            <w:r>
-              <w:rPr>
-                <w:rFonts w:cs="Arial" w:ascii="Bookman Old Style" w:hAnsi="Bookman Old Style"/>
-                <w:bCs/>
-                <w:sz w:val="22"/>
-                <w:szCs w:val="22"/>
-              </w:rPr>
-              <w:t>rísticas a sus descendientes.</w:t>
+              <w:t>Explicar cómo a través de la herencia genética los seres vivos transmiten sus características a sus descendientes.</w:t>
             </w:r>
           </w:p>
         </w:tc>
@@ -1124,7 +958,7 @@
             </w:tcBorders>
             <w:shd w:fill="auto" w:val="clear"/>
             <w:tcMar>
-              <w:left w:w="63" w:type="dxa"/>
+              <w:left w:w="58" w:type="dxa"/>
             </w:tcMar>
           </w:tcPr>
           <w:p>
@@ -1153,7 +987,7 @@
                 <w:szCs w:val="22"/>
               </w:rPr>
               <w:tab/>
-              <w:t xml:space="preserve"> Identifican las estructuras que contienen la información genética: cromo-</w:t>
+              <w:t xml:space="preserve"> Identifican las estructuras que contienen la información genética: cromosomas, genes y bases nitrogenadas.</w:t>
             </w:r>
           </w:p>
           <w:p>
@@ -1172,7 +1006,17 @@
                 <w:sz w:val="22"/>
                 <w:szCs w:val="22"/>
               </w:rPr>
-              <w:t>somas, genes y bases nitrogenadas.</w:t>
+              <w:t xml:space="preserve">› </w:t>
+            </w:r>
+            <w:r>
+              <w:rPr>
+                <w:rFonts w:cs="Arial" w:ascii="Bookman Old Style" w:hAnsi="Bookman Old Style"/>
+                <w:bCs/>
+                <w:sz w:val="22"/>
+                <w:szCs w:val="22"/>
+              </w:rPr>
+              <w:tab/>
+              <w:t xml:space="preserve"> Señalan las diferencias entre genotipo y fenotipo.</w:t>
             </w:r>
           </w:p>
           <w:p>
@@ -1201,7 +1045,7 @@
                 <w:szCs w:val="22"/>
               </w:rPr>
               <w:tab/>
-              <w:t xml:space="preserve"> Señalan las diferencias entre genotipo y fenotipo.</w:t>
+              <w:t xml:space="preserve"> Identifican distintos genes en cartas génicas humanas.</w:t>
             </w:r>
           </w:p>
           <w:p>
@@ -1230,7 +1074,7 @@
                 <w:szCs w:val="22"/>
               </w:rPr>
               <w:tab/>
-              <w:t xml:space="preserve"> Identifican distintos genes en cartas génicas humanas.</w:t>
+              <w:t xml:space="preserve"> Establecen relaciones entre un individuo y su cariotipo.</w:t>
             </w:r>
           </w:p>
           <w:p>
@@ -1259,7 +1103,7 @@
                 <w:szCs w:val="22"/>
               </w:rPr>
               <w:tab/>
-              <w:t xml:space="preserve"> Establecen relaciones entre un individuo y su cariotipo.</w:t>
+              <w:t xml:space="preserve"> Distinguen los caracteres comunes de la especie humana de las variaciones individuales.</w:t>
             </w:r>
           </w:p>
           <w:p>
@@ -1288,74 +1132,7 @@
                 <w:szCs w:val="22"/>
               </w:rPr>
               <w:tab/>
-              <w:t xml:space="preserve"> Distinguen los caracteres comunes de la especie humana de las variacio-</w:t>
-            </w:r>
-          </w:p>
-          <w:p>
-            <w:pPr>
-              <w:pStyle w:val="Normal"/>
-              <w:tabs>
-                <w:tab w:val="left" w:pos="252" w:leader="none"/>
-              </w:tabs>
-              <w:jc w:val="both"/>
-              <w:rPr/>
-            </w:pPr>
-            <w:r>
-              <w:rPr>
-                <w:rFonts w:cs="Arial" w:ascii="Bookman Old Style" w:hAnsi="Bookman Old Style"/>
-                <w:bCs/>
-                <w:sz w:val="22"/>
-                <w:szCs w:val="22"/>
-              </w:rPr>
-              <w:t>nes individuales.</w:t>
-            </w:r>
-          </w:p>
-          <w:p>
-            <w:pPr>
-              <w:pStyle w:val="Normal"/>
-              <w:tabs>
-                <w:tab w:val="left" w:pos="252" w:leader="none"/>
-              </w:tabs>
-              <w:jc w:val="both"/>
-              <w:rPr/>
-            </w:pPr>
-            <w:r>
-              <w:rPr>
-                <w:rFonts w:cs="Arial" w:ascii="Bookman Old Style" w:hAnsi="Bookman Old Style"/>
-                <w:bCs/>
-                <w:sz w:val="22"/>
-                <w:szCs w:val="22"/>
-              </w:rPr>
-              <w:t xml:space="preserve">› </w:t>
-            </w:r>
-            <w:r>
-              <w:rPr>
-                <w:rFonts w:cs="Arial" w:ascii="Bookman Old Style" w:hAnsi="Bookman Old Style"/>
-                <w:bCs/>
-                <w:sz w:val="22"/>
-                <w:szCs w:val="22"/>
-              </w:rPr>
-              <w:tab/>
-              <w:t xml:space="preserve"> Dan ejemplos de cómo el ambiente influye en un carácter morfológico</w:t>
-            </w:r>
-          </w:p>
-          <w:p>
-            <w:pPr>
-              <w:pStyle w:val="Normal"/>
-              <w:tabs>
-                <w:tab w:val="left" w:pos="252" w:leader="none"/>
-              </w:tabs>
-              <w:jc w:val="both"/>
-              <w:rPr/>
-            </w:pPr>
-            <w:r>
-              <w:rPr>
-                <w:rFonts w:cs="Arial" w:ascii="Bookman Old Style" w:hAnsi="Bookman Old Style"/>
-                <w:bCs/>
-                <w:sz w:val="22"/>
-                <w:szCs w:val="22"/>
-              </w:rPr>
-              <w:t>o fisiológico.</w:t>
+              <w:t xml:space="preserve"> Dan ejemplos de cómo el ambiente influye en un carácter morfológico o fisiológico.</w:t>
             </w:r>
           </w:p>
         </w:tc>
@@ -1372,7 +1149,7 @@
             </w:tcBorders>
             <w:shd w:fill="auto" w:val="clear"/>
             <w:tcMar>
-              <w:left w:w="63" w:type="dxa"/>
+              <w:left w:w="58" w:type="dxa"/>
             </w:tcMar>
           </w:tcPr>
           <w:p>
@@ -1388,23 +1165,7 @@
                 <w:sz w:val="22"/>
                 <w:szCs w:val="22"/>
               </w:rPr>
-              <w:t>* Analizan experimentos de transferencia de núcleos en Xenopus (Gurdon,</w:t>
-            </w:r>
-          </w:p>
-          <w:p>
-            <w:pPr>
-              <w:pStyle w:val="Normal"/>
-              <w:jc w:val="both"/>
-              <w:rPr/>
-            </w:pPr>
-            <w:r>
-              <w:rPr>
-                <w:rFonts w:cs="Arial" w:ascii="Bookman Old Style" w:hAnsi="Bookman Old Style"/>
-                <w:bCs/>
-                <w:sz w:val="22"/>
-                <w:szCs w:val="22"/>
-              </w:rPr>
-              <w:t>1960) y el experimento de Acetabularia.</w:t>
+              <w:t>* Analizan experimentos de transferencia de núcleos en Xenopus (Gurdon, 1960) y el experimento de Acetabularia.</w:t>
             </w:r>
           </w:p>
           <w:p>
@@ -1419,39 +1180,28 @@
               </w:rPr>
             </w:pPr>
             <w:r>
-              <w:rPr/>
-            </w:r>
-          </w:p>
-          <w:p>
-            <w:pPr>
-              <w:pStyle w:val="Normal"/>
-              <w:jc w:val="both"/>
-              <w:rPr/>
-            </w:pPr>
-            <w:r>
-              <w:rPr>
-                <w:rFonts w:cs="Arial" w:ascii="Bookman Old Style" w:hAnsi="Bookman Old Style"/>
-                <w:bCs/>
-                <w:sz w:val="22"/>
-                <w:szCs w:val="22"/>
-              </w:rPr>
-              <w:t>* Deducen la localización del material genético y su relación con el fenotipo</w:t>
-            </w:r>
-          </w:p>
-          <w:p>
-            <w:pPr>
-              <w:pStyle w:val="Normal"/>
-              <w:jc w:val="both"/>
-              <w:rPr/>
-            </w:pPr>
-            <w:r>
-              <w:rPr>
-                <w:rFonts w:cs="Arial" w:ascii="Bookman Old Style" w:hAnsi="Bookman Old Style"/>
-                <w:bCs/>
-                <w:sz w:val="22"/>
-                <w:szCs w:val="22"/>
-              </w:rPr>
-              <w:t>en eucariontes.</w:t>
+              <w:rPr>
+                <w:rFonts w:cs="Arial" w:ascii="Bookman Old Style" w:hAnsi="Bookman Old Style"/>
+                <w:bCs/>
+                <w:sz w:val="22"/>
+                <w:szCs w:val="22"/>
+              </w:rPr>
+            </w:r>
+          </w:p>
+          <w:p>
+            <w:pPr>
+              <w:pStyle w:val="Normal"/>
+              <w:jc w:val="both"/>
+              <w:rPr/>
+            </w:pPr>
+            <w:r>
+              <w:rPr>
+                <w:rFonts w:cs="Arial" w:ascii="Bookman Old Style" w:hAnsi="Bookman Old Style"/>
+                <w:bCs/>
+                <w:sz w:val="22"/>
+                <w:szCs w:val="22"/>
+              </w:rPr>
+              <w:t>* Deducen la localización del material genético y su relación con el fenotipo en eucariontes.</w:t>
             </w:r>
           </w:p>
           <w:p>
@@ -1466,87 +1216,28 @@
               </w:rPr>
             </w:pPr>
             <w:r>
-              <w:rPr/>
-            </w:r>
-          </w:p>
-          <w:p>
-            <w:pPr>
-              <w:pStyle w:val="Normal"/>
-              <w:jc w:val="both"/>
-              <w:rPr/>
-            </w:pPr>
-            <w:r>
-              <w:rPr>
-                <w:rFonts w:cs="Arial" w:ascii="Bookman Old Style" w:hAnsi="Bookman Old Style"/>
-                <w:bCs/>
-                <w:sz w:val="22"/>
-                <w:szCs w:val="22"/>
-              </w:rPr>
-              <w:t>* Identifican caracteres propios de la especie humana (por ejemplo: número</w:t>
-            </w:r>
-          </w:p>
-          <w:p>
-            <w:pPr>
-              <w:pStyle w:val="Normal"/>
-              <w:jc w:val="both"/>
-              <w:rPr/>
-            </w:pPr>
-            <w:r>
-              <w:rPr>
-                <w:rFonts w:cs="Arial" w:ascii="Bookman Old Style" w:hAnsi="Bookman Old Style"/>
-                <w:bCs/>
-                <w:sz w:val="22"/>
-                <w:szCs w:val="22"/>
-              </w:rPr>
-              <w:t>de dedos de las manos o número de vértebras) y variaciones individuales</w:t>
-            </w:r>
-          </w:p>
-          <w:p>
-            <w:pPr>
-              <w:pStyle w:val="Normal"/>
-              <w:jc w:val="both"/>
-              <w:rPr/>
-            </w:pPr>
-            <w:r>
-              <w:rPr>
-                <w:rFonts w:cs="Arial" w:ascii="Bookman Old Style" w:hAnsi="Bookman Old Style"/>
-                <w:bCs/>
-                <w:sz w:val="22"/>
-                <w:szCs w:val="22"/>
-              </w:rPr>
-              <w:t>(por ejemplo: color de ojos o altura). Luego identifican la naturaleza here-</w:t>
-            </w:r>
-          </w:p>
-          <w:p>
-            <w:pPr>
-              <w:pStyle w:val="Normal"/>
-              <w:jc w:val="both"/>
-              <w:rPr/>
-            </w:pPr>
-            <w:r>
-              <w:rPr>
-                <w:rFonts w:cs="Arial" w:ascii="Bookman Old Style" w:hAnsi="Bookman Old Style"/>
-                <w:bCs/>
-                <w:sz w:val="22"/>
-                <w:szCs w:val="22"/>
-              </w:rPr>
-              <w:t>ditaria de un carácter a partir del análisis de un árbol genealógico simple;</w:t>
-            </w:r>
-          </w:p>
-          <w:p>
-            <w:pPr>
-              <w:pStyle w:val="Normal"/>
-              <w:jc w:val="both"/>
-              <w:rPr/>
-            </w:pPr>
-            <w:r>
-              <w:rPr>
-                <w:rFonts w:cs="Arial" w:ascii="Bookman Old Style" w:hAnsi="Bookman Old Style"/>
-                <w:bCs/>
-                <w:sz w:val="22"/>
-                <w:szCs w:val="22"/>
-              </w:rPr>
-              <w:t>por ejemplo, la forma del mentón.</w:t>
+              <w:rPr>
+                <w:rFonts w:cs="Arial" w:ascii="Bookman Old Style" w:hAnsi="Bookman Old Style"/>
+                <w:bCs/>
+                <w:sz w:val="22"/>
+                <w:szCs w:val="22"/>
+              </w:rPr>
+            </w:r>
+          </w:p>
+          <w:p>
+            <w:pPr>
+              <w:pStyle w:val="Normal"/>
+              <w:jc w:val="both"/>
+              <w:rPr/>
+            </w:pPr>
+            <w:r>
+              <w:rPr>
+                <w:rFonts w:cs="Arial" w:ascii="Bookman Old Style" w:hAnsi="Bookman Old Style"/>
+                <w:bCs/>
+                <w:sz w:val="22"/>
+                <w:szCs w:val="22"/>
+              </w:rPr>
+              <w:t>* Identifican caracteres propios de la especie humana (por ejemplo: número de dedos de las manos o número de vértebras) y variaciones individuales (por ejemplo: color de ojos o altura). Luego identifican la naturaleza hereditaria de un carácter a partir del análisis de un árbol genealógico simple; por ejemplo, la forma del mentón.</w:t>
             </w:r>
           </w:p>
           <w:p>
@@ -1561,55 +1252,28 @@
               </w:rPr>
             </w:pPr>
             <w:r>
-              <w:rPr/>
-            </w:r>
-          </w:p>
-          <w:p>
-            <w:pPr>
-              <w:pStyle w:val="Normal"/>
-              <w:jc w:val="both"/>
-              <w:rPr/>
-            </w:pPr>
-            <w:r>
-              <w:rPr>
-                <w:rFonts w:cs="Arial" w:ascii="Bookman Old Style" w:hAnsi="Bookman Old Style"/>
-                <w:bCs/>
-                <w:sz w:val="22"/>
-                <w:szCs w:val="22"/>
-              </w:rPr>
-              <w:t>* Identifican similitudes y diferencias de diversos rasgos en una misma</w:t>
-            </w:r>
-          </w:p>
-          <w:p>
-            <w:pPr>
-              <w:pStyle w:val="Normal"/>
-              <w:jc w:val="both"/>
-              <w:rPr/>
-            </w:pPr>
-            <w:r>
-              <w:rPr>
-                <w:rFonts w:cs="Arial" w:ascii="Bookman Old Style" w:hAnsi="Bookman Old Style"/>
-                <w:bCs/>
-                <w:sz w:val="22"/>
-                <w:szCs w:val="22"/>
-              </w:rPr>
-              <w:t>familia y formulan hipótesis sobre el origen de estas. Luego definen el</w:t>
-            </w:r>
-          </w:p>
-          <w:p>
-            <w:pPr>
-              <w:pStyle w:val="Normal"/>
-              <w:jc w:val="both"/>
-              <w:rPr/>
-            </w:pPr>
-            <w:r>
-              <w:rPr>
-                <w:rFonts w:cs="Arial" w:ascii="Bookman Old Style" w:hAnsi="Bookman Old Style"/>
-                <w:bCs/>
-                <w:sz w:val="22"/>
-                <w:szCs w:val="22"/>
-              </w:rPr>
-              <w:t>término carácter hereditario.</w:t>
+              <w:rPr>
+                <w:rFonts w:cs="Arial" w:ascii="Bookman Old Style" w:hAnsi="Bookman Old Style"/>
+                <w:bCs/>
+                <w:sz w:val="22"/>
+                <w:szCs w:val="22"/>
+              </w:rPr>
+            </w:r>
+          </w:p>
+          <w:p>
+            <w:pPr>
+              <w:pStyle w:val="Normal"/>
+              <w:jc w:val="both"/>
+              <w:rPr/>
+            </w:pPr>
+            <w:r>
+              <w:rPr>
+                <w:rFonts w:cs="Arial" w:ascii="Bookman Old Style" w:hAnsi="Bookman Old Style"/>
+                <w:bCs/>
+                <w:sz w:val="22"/>
+                <w:szCs w:val="22"/>
+              </w:rPr>
+              <w:t>* Identifican similitudes y diferencias de diversos rasgos en una misma familia y formulan hipótesis sobre el origen de estas. Luego definen el término carácter hereditario.</w:t>
             </w:r>
           </w:p>
           <w:p>
@@ -1624,71 +1288,28 @@
               </w:rPr>
             </w:pPr>
             <w:r>
-              <w:rPr/>
-            </w:r>
-          </w:p>
-          <w:p>
-            <w:pPr>
-              <w:pStyle w:val="Normal"/>
-              <w:jc w:val="both"/>
-              <w:rPr/>
-            </w:pPr>
-            <w:r>
-              <w:rPr>
-                <w:rFonts w:cs="Arial" w:ascii="Bookman Old Style" w:hAnsi="Bookman Old Style"/>
-                <w:bCs/>
-                <w:sz w:val="22"/>
-                <w:szCs w:val="22"/>
-              </w:rPr>
-              <w:t>* Cada alumno hace una lista de características, tanto morfológicas como</w:t>
-            </w:r>
-          </w:p>
-          <w:p>
-            <w:pPr>
-              <w:pStyle w:val="Normal"/>
-              <w:jc w:val="both"/>
-              <w:rPr/>
-            </w:pPr>
-            <w:r>
-              <w:rPr>
-                <w:rFonts w:cs="Arial" w:ascii="Bookman Old Style" w:hAnsi="Bookman Old Style"/>
-                <w:bCs/>
-                <w:sz w:val="22"/>
-                <w:szCs w:val="22"/>
-              </w:rPr>
-              <w:t>fisiológicas, o de enfermedades semejantes y/o distintas entre los miem-</w:t>
-            </w:r>
-          </w:p>
-          <w:p>
-            <w:pPr>
-              <w:pStyle w:val="Normal"/>
-              <w:jc w:val="both"/>
-              <w:rPr/>
-            </w:pPr>
-            <w:r>
-              <w:rPr>
-                <w:rFonts w:cs="Arial" w:ascii="Bookman Old Style" w:hAnsi="Bookman Old Style"/>
-                <w:bCs/>
-                <w:sz w:val="22"/>
-                <w:szCs w:val="22"/>
-              </w:rPr>
-              <w:t>bros de su familia. Proponen una explicación para los hechos observados y</w:t>
-            </w:r>
-          </w:p>
-          <w:p>
-            <w:pPr>
-              <w:pStyle w:val="Normal"/>
-              <w:jc w:val="both"/>
-              <w:rPr/>
-            </w:pPr>
-            <w:r>
-              <w:rPr>
-                <w:rFonts w:cs="Arial" w:ascii="Bookman Old Style" w:hAnsi="Bookman Old Style"/>
-                <w:bCs/>
-                <w:sz w:val="22"/>
-                <w:szCs w:val="22"/>
-              </w:rPr>
-              <w:t>distinguen el elemento de inicio que da cuenta de estas diferencias.</w:t>
+              <w:rPr>
+                <w:rFonts w:cs="Arial" w:ascii="Bookman Old Style" w:hAnsi="Bookman Old Style"/>
+                <w:bCs/>
+                <w:sz w:val="22"/>
+                <w:szCs w:val="22"/>
+              </w:rPr>
+            </w:r>
+          </w:p>
+          <w:p>
+            <w:pPr>
+              <w:pStyle w:val="Normal"/>
+              <w:jc w:val="both"/>
+              <w:rPr/>
+            </w:pPr>
+            <w:r>
+              <w:rPr>
+                <w:rFonts w:cs="Arial" w:ascii="Bookman Old Style" w:hAnsi="Bookman Old Style"/>
+                <w:bCs/>
+                <w:sz w:val="22"/>
+                <w:szCs w:val="22"/>
+              </w:rPr>
+              <w:t>* Cada alumno hace una lista de características, tanto morfológicas como fisiológicas, o de enfermedades semejantes y/o distintas entre los miembros de su familia. Proponen una explicación para los hechos observados y distinguen el elemento de inicio que da cuenta de estas diferencias.</w:t>
             </w:r>
           </w:p>
           <w:p>
@@ -1703,103 +1324,28 @@
               </w:rPr>
             </w:pPr>
             <w:r>
-              <w:rPr/>
-            </w:r>
-          </w:p>
-          <w:p>
-            <w:pPr>
-              <w:pStyle w:val="Normal"/>
-              <w:jc w:val="both"/>
-              <w:rPr/>
-            </w:pPr>
-            <w:r>
-              <w:rPr>
-                <w:rFonts w:cs="Arial" w:ascii="Bookman Old Style" w:hAnsi="Bookman Old Style"/>
-                <w:bCs/>
-                <w:sz w:val="22"/>
-                <w:szCs w:val="22"/>
-              </w:rPr>
-              <w:t>* Los estudiantes realizan un estudio de la diversidad de rasgos físicos exis-</w:t>
-            </w:r>
-          </w:p>
-          <w:p>
-            <w:pPr>
-              <w:pStyle w:val="Normal"/>
-              <w:jc w:val="both"/>
-              <w:rPr/>
-            </w:pPr>
-            <w:r>
-              <w:rPr>
-                <w:rFonts w:cs="Arial" w:ascii="Bookman Old Style" w:hAnsi="Bookman Old Style"/>
-                <w:bCs/>
-                <w:sz w:val="22"/>
-                <w:szCs w:val="22"/>
-              </w:rPr>
-              <w:t>tentes en su clase. Para eso delimitan el análisis a rasgos como lóbulo de</w:t>
-            </w:r>
-          </w:p>
-          <w:p>
-            <w:pPr>
-              <w:pStyle w:val="Normal"/>
-              <w:jc w:val="both"/>
-              <w:rPr/>
-            </w:pPr>
-            <w:r>
-              <w:rPr>
-                <w:rFonts w:cs="Arial" w:ascii="Bookman Old Style" w:hAnsi="Bookman Old Style"/>
-                <w:bCs/>
-                <w:sz w:val="22"/>
-                <w:szCs w:val="22"/>
-              </w:rPr>
-              <w:t>la oreja, lengua en U, color de ojos, tipo y color de pelo. Desarrollan tablas</w:t>
-            </w:r>
-          </w:p>
-          <w:p>
-            <w:pPr>
-              <w:pStyle w:val="Normal"/>
-              <w:jc w:val="both"/>
-              <w:rPr/>
-            </w:pPr>
-            <w:r>
-              <w:rPr>
-                <w:rFonts w:cs="Arial" w:ascii="Bookman Old Style" w:hAnsi="Bookman Old Style"/>
-                <w:bCs/>
-                <w:sz w:val="22"/>
-                <w:szCs w:val="22"/>
-              </w:rPr>
-              <w:t>para mostrar los datos y los clasifican en heredables y no heredables, a</w:t>
-            </w:r>
-          </w:p>
-          <w:p>
-            <w:pPr>
-              <w:pStyle w:val="Normal"/>
-              <w:jc w:val="both"/>
-              <w:rPr/>
-            </w:pPr>
-            <w:r>
-              <w:rPr>
-                <w:rFonts w:cs="Arial" w:ascii="Bookman Old Style" w:hAnsi="Bookman Old Style"/>
-                <w:bCs/>
-                <w:sz w:val="22"/>
-                <w:szCs w:val="22"/>
-              </w:rPr>
-              <w:t>partir de su reconocimiento en familiares cercanos o por su asociación a</w:t>
-            </w:r>
-          </w:p>
-          <w:p>
-            <w:pPr>
-              <w:pStyle w:val="Normal"/>
-              <w:jc w:val="both"/>
-              <w:rPr/>
-            </w:pPr>
-            <w:r>
-              <w:rPr>
-                <w:rFonts w:cs="Arial" w:ascii="Bookman Old Style" w:hAnsi="Bookman Old Style"/>
-                <w:bCs/>
-                <w:sz w:val="22"/>
-                <w:szCs w:val="22"/>
-              </w:rPr>
-              <w:t>las condiciones de vida y la experiencia personal.</w:t>
+              <w:rPr>
+                <w:rFonts w:cs="Arial" w:ascii="Bookman Old Style" w:hAnsi="Bookman Old Style"/>
+                <w:bCs/>
+                <w:sz w:val="22"/>
+                <w:szCs w:val="22"/>
+              </w:rPr>
+            </w:r>
+          </w:p>
+          <w:p>
+            <w:pPr>
+              <w:pStyle w:val="Normal"/>
+              <w:jc w:val="both"/>
+              <w:rPr/>
+            </w:pPr>
+            <w:r>
+              <w:rPr>
+                <w:rFonts w:cs="Arial" w:ascii="Bookman Old Style" w:hAnsi="Bookman Old Style"/>
+                <w:bCs/>
+                <w:sz w:val="22"/>
+                <w:szCs w:val="22"/>
+              </w:rPr>
+              <w:t>* Los estudiantes realizan un estudio de la diversidad de rasgos físicos existentes en su clase. Para eso delimitan el análisis a rasgos como lóbulo de la oreja, lengua en U, color de ojos, tipo y color de pelo. Desarrollan tablas para mostrar los datos y los clasifican en heredables y no heredables, a partir de su reconocimiento en familiares cercanos o por su asociación a las condiciones de vida y la experiencia personal.</w:t>
             </w:r>
           </w:p>
           <w:p>
@@ -1814,39 +1360,28 @@
               </w:rPr>
             </w:pPr>
             <w:r>
-              <w:rPr/>
-            </w:r>
-          </w:p>
-          <w:p>
-            <w:pPr>
-              <w:pStyle w:val="Normal"/>
-              <w:jc w:val="both"/>
-              <w:rPr/>
-            </w:pPr>
-            <w:r>
-              <w:rPr>
-                <w:rFonts w:cs="Arial" w:ascii="Bookman Old Style" w:hAnsi="Bookman Old Style"/>
-                <w:bCs/>
-                <w:sz w:val="22"/>
-                <w:szCs w:val="22"/>
-              </w:rPr>
-              <w:t>* Luego construyen un árbol genealógico de una familia, por medio del cual</w:t>
-            </w:r>
-          </w:p>
-          <w:p>
-            <w:pPr>
-              <w:pStyle w:val="Normal"/>
-              <w:jc w:val="both"/>
-              <w:rPr/>
-            </w:pPr>
-            <w:r>
-              <w:rPr>
-                <w:rFonts w:cs="Arial" w:ascii="Bookman Old Style" w:hAnsi="Bookman Old Style"/>
-                <w:bCs/>
-                <w:sz w:val="22"/>
-                <w:szCs w:val="22"/>
-              </w:rPr>
-              <w:t>se pueda distinguir rasgos hereditarios.</w:t>
+              <w:rPr>
+                <w:rFonts w:cs="Arial" w:ascii="Bookman Old Style" w:hAnsi="Bookman Old Style"/>
+                <w:bCs/>
+                <w:sz w:val="22"/>
+                <w:szCs w:val="22"/>
+              </w:rPr>
+            </w:r>
+          </w:p>
+          <w:p>
+            <w:pPr>
+              <w:pStyle w:val="Normal"/>
+              <w:jc w:val="both"/>
+              <w:rPr/>
+            </w:pPr>
+            <w:r>
+              <w:rPr>
+                <w:rFonts w:cs="Arial" w:ascii="Bookman Old Style" w:hAnsi="Bookman Old Style"/>
+                <w:bCs/>
+                <w:sz w:val="22"/>
+                <w:szCs w:val="22"/>
+              </w:rPr>
+              <w:t>* Luego construyen un árbol genealógico de una familia, por medio del cual se pueda distinguir rasgos hereditarios.</w:t>
             </w:r>
           </w:p>
           <w:p>
@@ -1861,55 +1396,28 @@
               </w:rPr>
             </w:pPr>
             <w:r>
-              <w:rPr/>
-            </w:r>
-          </w:p>
-          <w:p>
-            <w:pPr>
-              <w:pStyle w:val="Normal"/>
-              <w:jc w:val="both"/>
-              <w:rPr/>
-            </w:pPr>
-            <w:r>
-              <w:rPr>
-                <w:rFonts w:cs="Arial" w:ascii="Bookman Old Style" w:hAnsi="Bookman Old Style"/>
-                <w:bCs/>
-                <w:sz w:val="22"/>
-                <w:szCs w:val="22"/>
-              </w:rPr>
-              <w:t>* Discuten en grupos sobre diferencias en características como color del</w:t>
-            </w:r>
-          </w:p>
-          <w:p>
-            <w:pPr>
-              <w:pStyle w:val="Normal"/>
-              <w:jc w:val="both"/>
-              <w:rPr/>
-            </w:pPr>
-            <w:r>
-              <w:rPr>
-                <w:rFonts w:cs="Arial" w:ascii="Bookman Old Style" w:hAnsi="Bookman Old Style"/>
-                <w:bCs/>
-                <w:sz w:val="22"/>
-                <w:szCs w:val="22"/>
-              </w:rPr>
-              <w:t>pelo, forma de la nariz o habilidades musicales, y las clasifican en hereda-</w:t>
-            </w:r>
-          </w:p>
-          <w:p>
-            <w:pPr>
-              <w:pStyle w:val="Normal"/>
-              <w:jc w:val="both"/>
-              <w:rPr/>
-            </w:pPr>
-            <w:r>
-              <w:rPr>
-                <w:rFonts w:cs="Arial" w:ascii="Bookman Old Style" w:hAnsi="Bookman Old Style"/>
-                <w:bCs/>
-                <w:sz w:val="22"/>
-                <w:szCs w:val="22"/>
-              </w:rPr>
-              <w:t>bles o no heredables.</w:t>
+              <w:rPr>
+                <w:rFonts w:cs="Arial" w:ascii="Bookman Old Style" w:hAnsi="Bookman Old Style"/>
+                <w:bCs/>
+                <w:sz w:val="22"/>
+                <w:szCs w:val="22"/>
+              </w:rPr>
+            </w:r>
+          </w:p>
+          <w:p>
+            <w:pPr>
+              <w:pStyle w:val="Normal"/>
+              <w:jc w:val="both"/>
+              <w:rPr/>
+            </w:pPr>
+            <w:r>
+              <w:rPr>
+                <w:rFonts w:cs="Arial" w:ascii="Bookman Old Style" w:hAnsi="Bookman Old Style"/>
+                <w:bCs/>
+                <w:sz w:val="22"/>
+                <w:szCs w:val="22"/>
+              </w:rPr>
+              <w:t>* Discuten en grupos sobre diferencias en características como color del pelo, forma de la nariz o habilidades musicales, y las clasifican en heredables o no heredables.</w:t>
             </w:r>
           </w:p>
           <w:p>
@@ -1924,7 +1432,12 @@
               </w:rPr>
             </w:pPr>
             <w:r>
-              <w:rPr/>
+              <w:rPr>
+                <w:rFonts w:cs="Arial" w:ascii="Bookman Old Style" w:hAnsi="Bookman Old Style"/>
+                <w:bCs/>
+                <w:sz w:val="22"/>
+                <w:szCs w:val="22"/>
+              </w:rPr>
             </w:r>
           </w:p>
           <w:p>
@@ -1956,23 +1469,7 @@
                 <w:sz w:val="22"/>
                 <w:szCs w:val="22"/>
               </w:rPr>
-              <w:t>Con esa información y la del estudio desarrollan un diario mural científico</w:t>
-            </w:r>
-          </w:p>
-          <w:p>
-            <w:pPr>
-              <w:pStyle w:val="Normal"/>
-              <w:jc w:val="both"/>
-              <w:rPr/>
-            </w:pPr>
-            <w:r>
-              <w:rPr>
-                <w:rFonts w:cs="Arial" w:ascii="Bookman Old Style" w:hAnsi="Bookman Old Style"/>
-                <w:bCs/>
-                <w:sz w:val="22"/>
-                <w:szCs w:val="22"/>
-              </w:rPr>
-              <w:t>del curso.</w:t>
+              <w:t>Con esa información y la del estudio desarrollan un diario mural científico del curso.</w:t>
             </w:r>
           </w:p>
           <w:p>
@@ -1987,71 +1484,28 @@
               </w:rPr>
             </w:pPr>
             <w:r>
-              <w:rPr/>
-            </w:r>
-          </w:p>
-          <w:p>
-            <w:pPr>
-              <w:pStyle w:val="Normal"/>
-              <w:jc w:val="both"/>
-              <w:rPr/>
-            </w:pPr>
-            <w:r>
-              <w:rPr>
-                <w:rFonts w:cs="Arial" w:ascii="Bookman Old Style" w:hAnsi="Bookman Old Style"/>
-                <w:bCs/>
-                <w:sz w:val="22"/>
-                <w:szCs w:val="22"/>
-              </w:rPr>
-              <w:t>* Investigan distintos cariotipos que presenten anomalías cromosómicas</w:t>
-            </w:r>
-          </w:p>
-          <w:p>
-            <w:pPr>
-              <w:pStyle w:val="Normal"/>
-              <w:jc w:val="both"/>
-              <w:rPr/>
-            </w:pPr>
-            <w:r>
-              <w:rPr>
-                <w:rFonts w:cs="Arial" w:ascii="Bookman Old Style" w:hAnsi="Bookman Old Style"/>
-                <w:bCs/>
-                <w:sz w:val="22"/>
-                <w:szCs w:val="22"/>
-              </w:rPr>
-              <w:t>como los síndromes de Down, de Klinefelter y de Turner, e identifican</w:t>
-            </w:r>
-          </w:p>
-          <w:p>
-            <w:pPr>
-              <w:pStyle w:val="Normal"/>
-              <w:jc w:val="both"/>
-              <w:rPr/>
-            </w:pPr>
-            <w:r>
-              <w:rPr>
-                <w:rFonts w:cs="Arial" w:ascii="Bookman Old Style" w:hAnsi="Bookman Old Style"/>
-                <w:bCs/>
-                <w:sz w:val="22"/>
-                <w:szCs w:val="22"/>
-              </w:rPr>
-              <w:t>diferencias con respecto a un cariotipo de un individuo normal. Elaboran</w:t>
-            </w:r>
-          </w:p>
-          <w:p>
-            <w:pPr>
-              <w:pStyle w:val="Normal"/>
-              <w:jc w:val="both"/>
-              <w:rPr/>
-            </w:pPr>
-            <w:r>
-              <w:rPr>
-                <w:rFonts w:cs="Arial" w:ascii="Bookman Old Style" w:hAnsi="Bookman Old Style"/>
-                <w:bCs/>
-                <w:sz w:val="22"/>
-                <w:szCs w:val="22"/>
-              </w:rPr>
-              <w:t>una presentación sobre las características de la enfermedad.</w:t>
+              <w:rPr>
+                <w:rFonts w:cs="Arial" w:ascii="Bookman Old Style" w:hAnsi="Bookman Old Style"/>
+                <w:bCs/>
+                <w:sz w:val="22"/>
+                <w:szCs w:val="22"/>
+              </w:rPr>
+            </w:r>
+          </w:p>
+          <w:p>
+            <w:pPr>
+              <w:pStyle w:val="Normal"/>
+              <w:jc w:val="both"/>
+              <w:rPr/>
+            </w:pPr>
+            <w:r>
+              <w:rPr>
+                <w:rFonts w:cs="Arial" w:ascii="Bookman Old Style" w:hAnsi="Bookman Old Style"/>
+                <w:bCs/>
+                <w:sz w:val="22"/>
+                <w:szCs w:val="22"/>
+              </w:rPr>
+              <w:t>* Investigan distintos cariotipos que presenten anomalías cromosómicas como los síndromes de Down, de Klinefelter y de Turner, e identifican diferencias con respecto a un cariotipo de un individuo normal. Elaboran una presentación sobre las características de la enfermedad.</w:t>
             </w:r>
           </w:p>
           <w:p>
@@ -2066,55 +1520,28 @@
               </w:rPr>
             </w:pPr>
             <w:r>
-              <w:rPr/>
-            </w:r>
-          </w:p>
-          <w:p>
-            <w:pPr>
-              <w:pStyle w:val="Normal"/>
-              <w:jc w:val="both"/>
-              <w:rPr/>
-            </w:pPr>
-            <w:r>
-              <w:rPr>
-                <w:rFonts w:cs="Arial" w:ascii="Bookman Old Style" w:hAnsi="Bookman Old Style"/>
-                <w:bCs/>
-                <w:sz w:val="22"/>
-                <w:szCs w:val="22"/>
-              </w:rPr>
-              <w:t>* Contrastan la constancia del número de cromosomas en diferentes</w:t>
-            </w:r>
-          </w:p>
-          <w:p>
-            <w:pPr>
-              <w:pStyle w:val="Normal"/>
-              <w:jc w:val="both"/>
-              <w:rPr/>
-            </w:pPr>
-            <w:r>
-              <w:rPr>
-                <w:rFonts w:cs="Arial" w:ascii="Bookman Old Style" w:hAnsi="Bookman Old Style"/>
-                <w:bCs/>
-                <w:sz w:val="22"/>
-                <w:szCs w:val="22"/>
-              </w:rPr>
-              <w:t>cariotipos de las células del organismo humano y de otros números en</w:t>
-            </w:r>
-          </w:p>
-          <w:p>
-            <w:pPr>
-              <w:pStyle w:val="Normal"/>
-              <w:jc w:val="both"/>
-              <w:rPr/>
-            </w:pPr>
-            <w:r>
-              <w:rPr>
-                <w:rFonts w:cs="Arial" w:ascii="Bookman Old Style" w:hAnsi="Bookman Old Style"/>
-                <w:bCs/>
-                <w:sz w:val="22"/>
-                <w:szCs w:val="22"/>
-              </w:rPr>
-              <w:t>diferentes especies.</w:t>
+              <w:rPr>
+                <w:rFonts w:cs="Arial" w:ascii="Bookman Old Style" w:hAnsi="Bookman Old Style"/>
+                <w:bCs/>
+                <w:sz w:val="22"/>
+                <w:szCs w:val="22"/>
+              </w:rPr>
+            </w:r>
+          </w:p>
+          <w:p>
+            <w:pPr>
+              <w:pStyle w:val="Normal"/>
+              <w:jc w:val="both"/>
+              <w:rPr/>
+            </w:pPr>
+            <w:r>
+              <w:rPr>
+                <w:rFonts w:cs="Arial" w:ascii="Bookman Old Style" w:hAnsi="Bookman Old Style"/>
+                <w:bCs/>
+                <w:sz w:val="22"/>
+                <w:szCs w:val="22"/>
+              </w:rPr>
+              <w:t>* Contrastan la constancia del número de cromosomas en diferentes cariotipos de las células del organismo humano y de otros números en diferentes especies.</w:t>
             </w:r>
           </w:p>
           <w:p>
@@ -2129,71 +1556,28 @@
               </w:rPr>
             </w:pPr>
             <w:r>
-              <w:rPr/>
-            </w:r>
-          </w:p>
-          <w:p>
-            <w:pPr>
-              <w:pStyle w:val="Normal"/>
-              <w:jc w:val="both"/>
-              <w:rPr/>
-            </w:pPr>
-            <w:r>
-              <w:rPr>
-                <w:rFonts w:cs="Arial" w:ascii="Bookman Old Style" w:hAnsi="Bookman Old Style"/>
-                <w:bCs/>
-                <w:sz w:val="22"/>
-                <w:szCs w:val="22"/>
-              </w:rPr>
-              <w:t>* Observan cartas génicas simplificadas de los cromosomas de un mis-</w:t>
-            </w:r>
-          </w:p>
-          <w:p>
-            <w:pPr>
-              <w:pStyle w:val="Normal"/>
-              <w:jc w:val="both"/>
-              <w:rPr/>
-            </w:pPr>
-            <w:r>
-              <w:rPr>
-                <w:rFonts w:cs="Arial" w:ascii="Bookman Old Style" w:hAnsi="Bookman Old Style"/>
-                <w:bCs/>
-                <w:sz w:val="22"/>
-                <w:szCs w:val="22"/>
-              </w:rPr>
-              <w:t>mo par (homólogos); por ejemplo el N° 9 correspondiente a los grupos</w:t>
-            </w:r>
-          </w:p>
-          <w:p>
-            <w:pPr>
-              <w:pStyle w:val="Normal"/>
-              <w:jc w:val="both"/>
-              <w:rPr/>
-            </w:pPr>
-            <w:r>
-              <w:rPr>
-                <w:rFonts w:cs="Arial" w:ascii="Bookman Old Style" w:hAnsi="Bookman Old Style"/>
-                <w:bCs/>
-                <w:sz w:val="22"/>
-                <w:szCs w:val="22"/>
-              </w:rPr>
-              <w:t>sanguíneos. Relacionan la información genética del individuo y el carácter</w:t>
-            </w:r>
-          </w:p>
-          <w:p>
-            <w:pPr>
-              <w:pStyle w:val="Normal"/>
-              <w:jc w:val="both"/>
-              <w:rPr/>
-            </w:pPr>
-            <w:r>
-              <w:rPr>
-                <w:rFonts w:cs="Arial" w:ascii="Bookman Old Style" w:hAnsi="Bookman Old Style"/>
-                <w:bCs/>
-                <w:sz w:val="22"/>
-                <w:szCs w:val="22"/>
-              </w:rPr>
-              <w:t>correspondiente (grupo sanguíneo A, B, AB, O).</w:t>
+              <w:rPr>
+                <w:rFonts w:cs="Arial" w:ascii="Bookman Old Style" w:hAnsi="Bookman Old Style"/>
+                <w:bCs/>
+                <w:sz w:val="22"/>
+                <w:szCs w:val="22"/>
+              </w:rPr>
+            </w:r>
+          </w:p>
+          <w:p>
+            <w:pPr>
+              <w:pStyle w:val="Normal"/>
+              <w:jc w:val="both"/>
+              <w:rPr/>
+            </w:pPr>
+            <w:r>
+              <w:rPr>
+                <w:rFonts w:cs="Arial" w:ascii="Bookman Old Style" w:hAnsi="Bookman Old Style"/>
+                <w:bCs/>
+                <w:sz w:val="22"/>
+                <w:szCs w:val="22"/>
+              </w:rPr>
+              <w:t>* Observan cartas génicas simplificadas de los cromosomas de un mismo par (homólogos); por ejemplo el N° 9 correspondiente a los grupos sanguíneos. Relacionan la información genética del individuo y el carácter correspondiente (grupo sanguíneo A, B, AB, O).</w:t>
             </w:r>
           </w:p>
           <w:p>
@@ -2208,55 +1592,28 @@
               </w:rPr>
             </w:pPr>
             <w:r>
-              <w:rPr/>
-            </w:r>
-          </w:p>
-          <w:p>
-            <w:pPr>
-              <w:pStyle w:val="Normal"/>
-              <w:jc w:val="both"/>
-              <w:rPr/>
-            </w:pPr>
-            <w:r>
-              <w:rPr>
-                <w:rFonts w:cs="Arial" w:ascii="Bookman Old Style" w:hAnsi="Bookman Old Style"/>
-                <w:bCs/>
-                <w:sz w:val="22"/>
-                <w:szCs w:val="22"/>
-              </w:rPr>
-              <w:t>* Realizan un estudio en el curso sobre los grupos sanguíneos, tabulan la in-</w:t>
-            </w:r>
-          </w:p>
-          <w:p>
-            <w:pPr>
-              <w:pStyle w:val="Normal"/>
-              <w:jc w:val="both"/>
-              <w:rPr/>
-            </w:pPr>
-            <w:r>
-              <w:rPr>
-                <w:rFonts w:cs="Arial" w:ascii="Bookman Old Style" w:hAnsi="Bookman Old Style"/>
-                <w:bCs/>
-                <w:sz w:val="22"/>
-                <w:szCs w:val="22"/>
-              </w:rPr>
-              <w:t>formación y la exponen con buena presentación y creatividad en el diario</w:t>
-            </w:r>
-          </w:p>
-          <w:p>
-            <w:pPr>
-              <w:pStyle w:val="Normal"/>
-              <w:jc w:val="both"/>
-              <w:rPr/>
-            </w:pPr>
-            <w:r>
-              <w:rPr>
-                <w:rFonts w:cs="Arial" w:ascii="Bookman Old Style" w:hAnsi="Bookman Old Style"/>
-                <w:bCs/>
-                <w:sz w:val="22"/>
-                <w:szCs w:val="22"/>
-              </w:rPr>
-              <w:t>mural. Averiguan a qué grupo de sangre puede dar cada uno de ellos.</w:t>
+              <w:rPr>
+                <w:rFonts w:cs="Arial" w:ascii="Bookman Old Style" w:hAnsi="Bookman Old Style"/>
+                <w:bCs/>
+                <w:sz w:val="22"/>
+                <w:szCs w:val="22"/>
+              </w:rPr>
+            </w:r>
+          </w:p>
+          <w:p>
+            <w:pPr>
+              <w:pStyle w:val="Normal"/>
+              <w:jc w:val="both"/>
+              <w:rPr/>
+            </w:pPr>
+            <w:r>
+              <w:rPr>
+                <w:rFonts w:cs="Arial" w:ascii="Bookman Old Style" w:hAnsi="Bookman Old Style"/>
+                <w:bCs/>
+                <w:sz w:val="22"/>
+                <w:szCs w:val="22"/>
+              </w:rPr>
+              <w:t>* Realizan un estudio en el curso sobre los grupos sanguíneos, tabulan la información y la exponen con buena presentación y creatividad en el diario mural. Averiguan a qué grupo de sangre puede dar cada uno de ellos.</w:t>
             </w:r>
           </w:p>
         </w:tc>
@@ -2273,7 +1630,7 @@
             </w:tcBorders>
             <w:shd w:fill="auto" w:val="clear"/>
             <w:tcMar>
-              <w:left w:w="63" w:type="dxa"/>
+              <w:left w:w="58" w:type="dxa"/>
             </w:tcMar>
           </w:tcPr>
           <w:p>
@@ -2289,16 +1646,7 @@
                 <w:sz w:val="22"/>
                 <w:szCs w:val="22"/>
               </w:rPr>
-              <w:t xml:space="preserve">* </w:t>
-            </w:r>
-            <w:r>
-              <w:rPr>
-                <w:rFonts w:cs="Arial" w:ascii="Bookman Old Style" w:hAnsi="Bookman Old Style"/>
-                <w:bCs/>
-                <w:sz w:val="22"/>
-                <w:szCs w:val="22"/>
-              </w:rPr>
-              <w:t>Hojas de oficio</w:t>
+              <w:t>* Hojas de oficio</w:t>
             </w:r>
           </w:p>
           <w:p>
@@ -2347,7 +1695,7 @@
             </w:tcBorders>
             <w:shd w:fill="auto" w:val="clear"/>
             <w:tcMar>
-              <w:left w:w="63" w:type="dxa"/>
+              <w:left w:w="58" w:type="dxa"/>
             </w:tcMar>
           </w:tcPr>
           <w:p>
@@ -2378,7 +1726,12 @@
               </w:rPr>
             </w:pPr>
             <w:r>
-              <w:rPr/>
+              <w:rPr>
+                <w:rFonts w:cs="Arial" w:ascii="Bookman Old Style" w:hAnsi="Bookman Old Style"/>
+                <w:bCs/>
+                <w:sz w:val="22"/>
+                <w:szCs w:val="22"/>
+              </w:rPr>
             </w:r>
           </w:p>
           <w:p>
@@ -2409,7 +1762,12 @@
               </w:rPr>
             </w:pPr>
             <w:r>
-              <w:rPr/>
+              <w:rPr>
+                <w:rFonts w:cs="Arial" w:ascii="Bookman Old Style" w:hAnsi="Bookman Old Style"/>
+                <w:bCs/>
+                <w:sz w:val="22"/>
+                <w:szCs w:val="22"/>
+              </w:rPr>
             </w:r>
           </w:p>
           <w:p>
@@ -2440,7 +1798,12 @@
               </w:rPr>
             </w:pPr>
             <w:r>
-              <w:rPr/>
+              <w:rPr>
+                <w:rFonts w:cs="Arial" w:ascii="Bookman Old Style" w:hAnsi="Bookman Old Style"/>
+                <w:bCs/>
+                <w:sz w:val="22"/>
+                <w:szCs w:val="22"/>
+              </w:rPr>
             </w:r>
           </w:p>
           <w:p>
@@ -2478,7 +1841,7 @@
             </w:tcBorders>
             <w:shd w:fill="auto" w:val="clear"/>
             <w:tcMar>
-              <w:left w:w="63" w:type="dxa"/>
+              <w:left w:w="58" w:type="dxa"/>
             </w:tcMar>
           </w:tcPr>
           <w:p>
@@ -2489,29 +1852,7 @@
             </w:pPr>
             <w:r>
               <w:rPr/>
-              <w:t>Describir el proceso de divi-</w:t>
-            </w:r>
-          </w:p>
-          <w:p>
-            <w:pPr>
-              <w:pStyle w:val="Normal"/>
-              <w:jc w:val="both"/>
-              <w:rPr/>
-            </w:pPr>
-            <w:r>
-              <w:rPr/>
-              <w:t>sión celular en la mitosis y la</w:t>
-            </w:r>
-          </w:p>
-          <w:p>
-            <w:pPr>
-              <w:pStyle w:val="Normal"/>
-              <w:jc w:val="both"/>
-              <w:rPr/>
-            </w:pPr>
-            <w:r>
-              <w:rPr/>
-              <w:t>meiosis.</w:t>
+              <w:t>Describir el proceso de división celular en la mitosis y la meiosis.</w:t>
             </w:r>
           </w:p>
         </w:tc>
@@ -2528,7 +1869,7 @@
             </w:tcBorders>
             <w:shd w:fill="auto" w:val="clear"/>
             <w:tcMar>
-              <w:left w:w="63" w:type="dxa"/>
+              <w:left w:w="58" w:type="dxa"/>
             </w:tcMar>
           </w:tcPr>
           <w:p>
@@ -2585,7 +1926,7 @@
             <w:r>
               <w:rPr/>
               <w:tab/>
-              <w:t xml:space="preserve"> Describen en secuencia los estados y características del ciclo celular inclu-</w:t>
+              <w:t xml:space="preserve"> Describen en secuencia los estados y características del ciclo celular incluyendo la mitosis y la citokinesis.</w:t>
             </w:r>
           </w:p>
           <w:p>
@@ -2599,7 +1940,12 @@
             </w:pPr>
             <w:r>
               <w:rPr/>
-              <w:t>yendo la mitosis y la citokinesis.</w:t>
+              <w:t>›</w:t>
+            </w:r>
+            <w:r>
+              <w:rPr/>
+              <w:tab/>
+              <w:t xml:space="preserve"> Representan mediante diagramas el comportamiento de los cromosomas en la mitosis y la meiosis.</w:t>
             </w:r>
           </w:p>
           <w:p>
@@ -2618,7 +1964,7 @@
             <w:r>
               <w:rPr/>
               <w:tab/>
-              <w:t xml:space="preserve"> Representan mediante diagramas el comportamiento de los cromosomas</w:t>
+              <w:t xml:space="preserve"> Comparan la mitosis y la meiosis en cuanto a los resultados (número de cromosomas y número de células hijas).</w:t>
             </w:r>
           </w:p>
           <w:p>
@@ -2632,7 +1978,12 @@
             </w:pPr>
             <w:r>
               <w:rPr/>
-              <w:t>en la mitosis y la meiosis.</w:t>
+              <w:t>›</w:t>
+            </w:r>
+            <w:r>
+              <w:rPr/>
+              <w:tab/>
+              <w:t xml:space="preserve"> Reconocen la importancia de la regulación de la mitosis en el desarrollo</w:t>
             </w:r>
           </w:p>
           <w:p>
@@ -2646,12 +1997,7 @@
             </w:pPr>
             <w:r>
               <w:rPr/>
-              <w:t>›</w:t>
-            </w:r>
-            <w:r>
-              <w:rPr/>
-              <w:tab/>
-              <w:t xml:space="preserve"> Comparan la mitosis y la meiosis en cuanto a los resultados (número de</w:t>
+              <w:t>del cáncer.</w:t>
             </w:r>
           </w:p>
           <w:p>
@@ -2665,7 +2011,12 @@
             </w:pPr>
             <w:r>
               <w:rPr/>
-              <w:t>cromosomas y número de células hijas).</w:t>
+              <w:t>›</w:t>
+            </w:r>
+            <w:r>
+              <w:rPr/>
+              <w:tab/>
+              <w:t xml:space="preserve"> Describen el cáncer como una división celular anormal.</w:t>
             </w:r>
           </w:p>
           <w:p>
@@ -2684,73 +2035,7 @@
             <w:r>
               <w:rPr/>
               <w:tab/>
-              <w:t xml:space="preserve"> Reconocen la importancia de la regulación de la mitosis en el desarrollo</w:t>
-            </w:r>
-          </w:p>
-          <w:p>
-            <w:pPr>
-              <w:pStyle w:val="Normal"/>
-              <w:tabs>
-                <w:tab w:val="left" w:pos="252" w:leader="none"/>
-              </w:tabs>
-              <w:jc w:val="both"/>
-              <w:rPr/>
-            </w:pPr>
-            <w:r>
-              <w:rPr/>
-              <w:t>del cáncer.</w:t>
-            </w:r>
-          </w:p>
-          <w:p>
-            <w:pPr>
-              <w:pStyle w:val="Normal"/>
-              <w:tabs>
-                <w:tab w:val="left" w:pos="252" w:leader="none"/>
-              </w:tabs>
-              <w:jc w:val="both"/>
-              <w:rPr/>
-            </w:pPr>
-            <w:r>
-              <w:rPr/>
-              <w:t>›</w:t>
-            </w:r>
-            <w:r>
-              <w:rPr/>
-              <w:tab/>
-              <w:t xml:space="preserve"> Describen el cáncer como una división celular anormal.</w:t>
-            </w:r>
-          </w:p>
-          <w:p>
-            <w:pPr>
-              <w:pStyle w:val="Normal"/>
-              <w:tabs>
-                <w:tab w:val="left" w:pos="252" w:leader="none"/>
-              </w:tabs>
-              <w:jc w:val="both"/>
-              <w:rPr/>
-            </w:pPr>
-            <w:r>
-              <w:rPr/>
-              <w:t>›</w:t>
-            </w:r>
-            <w:r>
-              <w:rPr/>
-              <w:tab/>
-              <w:t xml:space="preserve"> Explican el origen de una anomalía cromosómica. Señalan el efecto dife-</w:t>
-            </w:r>
-          </w:p>
-          <w:p>
-            <w:pPr>
-              <w:pStyle w:val="Normal"/>
-              <w:tabs>
-                <w:tab w:val="left" w:pos="252" w:leader="none"/>
-              </w:tabs>
-              <w:jc w:val="both"/>
-              <w:rPr/>
-            </w:pPr>
-            <w:r>
-              <w:rPr/>
-              <w:t>rencial de una mutación en una célula somática y en una sexual.</w:t>
+              <w:t xml:space="preserve"> Explican el origen de una anomalía cromosómica. Señalan el efecto diferencial de una mutación en una célula somática y en una sexual.</w:t>
             </w:r>
           </w:p>
         </w:tc>
@@ -2767,7 +2052,7 @@
             </w:tcBorders>
             <w:shd w:fill="auto" w:val="clear"/>
             <w:tcMar>
-              <w:left w:w="63" w:type="dxa"/>
+              <w:left w:w="58" w:type="dxa"/>
             </w:tcMar>
           </w:tcPr>
           <w:p>
@@ -2778,314 +2063,117 @@
             </w:pPr>
             <w:r>
               <w:rPr/>
-              <w:t xml:space="preserve">* </w:t>
-            </w:r>
-            <w:r>
-              <w:rPr/>
-              <w:t>Comparan el cariotipo de una célula-huevo con el de otras células que</w:t>
-            </w:r>
-          </w:p>
-          <w:p>
-            <w:pPr>
-              <w:pStyle w:val="Normal"/>
-              <w:jc w:val="both"/>
-              <w:rPr/>
-            </w:pPr>
-            <w:r>
-              <w:rPr/>
-              <w:t>provienen de esta. Formulan hipótesis sobre el mecanismo que permiti-</w:t>
-            </w:r>
-          </w:p>
-          <w:p>
-            <w:pPr>
-              <w:pStyle w:val="Normal"/>
-              <w:jc w:val="both"/>
-              <w:rPr/>
-            </w:pPr>
-            <w:r>
-              <w:rPr/>
-              <w:t>ría mantener el número de cromosomas al cabo de una división celular.</w:t>
-            </w:r>
-          </w:p>
-          <w:p>
-            <w:pPr>
-              <w:pStyle w:val="Normal"/>
-              <w:jc w:val="both"/>
-              <w:rPr/>
-            </w:pPr>
-            <w:r>
-              <w:rPr/>
-              <w:t>Elaboran una maqueta que permitan dar cuenta de la evolución de los</w:t>
-            </w:r>
-          </w:p>
-          <w:p>
-            <w:pPr>
-              <w:pStyle w:val="Normal"/>
-              <w:jc w:val="both"/>
-              <w:rPr/>
-            </w:pPr>
-            <w:r>
-              <w:rPr/>
-              <w:t>cromosomas humanos durante la división celular.</w:t>
-            </w:r>
-          </w:p>
-          <w:p>
-            <w:pPr>
-              <w:pStyle w:val="Normal"/>
-              <w:jc w:val="both"/>
-              <w:rPr/>
-            </w:pPr>
-            <w:r>
-              <w:rPr/>
-            </w:r>
-          </w:p>
-          <w:p>
-            <w:pPr>
-              <w:pStyle w:val="Normal"/>
-              <w:jc w:val="both"/>
-              <w:rPr/>
-            </w:pPr>
-            <w:r>
-              <w:rPr/>
-              <w:t>* Interpretan y formulan hipótesis sobre la base de resultados experimen-</w:t>
-            </w:r>
-          </w:p>
-          <w:p>
-            <w:pPr>
-              <w:pStyle w:val="Normal"/>
-              <w:jc w:val="both"/>
-              <w:rPr/>
-            </w:pPr>
-            <w:r>
-              <w:rPr/>
-              <w:t>tales que pongan en evidencia la transmisión idéntica de la información</w:t>
-            </w:r>
-          </w:p>
-          <w:p>
-            <w:pPr>
-              <w:pStyle w:val="Normal"/>
-              <w:jc w:val="both"/>
-              <w:rPr/>
-            </w:pPr>
-            <w:r>
-              <w:rPr/>
-              <w:t>genética de una célula a otra durante la mitosis.</w:t>
-            </w:r>
-          </w:p>
-          <w:p>
-            <w:pPr>
-              <w:pStyle w:val="Normal"/>
-              <w:jc w:val="both"/>
-              <w:rPr/>
-            </w:pPr>
-            <w:r>
-              <w:rPr/>
-            </w:r>
-          </w:p>
-          <w:p>
-            <w:pPr>
-              <w:pStyle w:val="Normal"/>
-              <w:jc w:val="both"/>
-              <w:rPr/>
-            </w:pPr>
-            <w:r>
-              <w:rPr/>
-              <w:t>* Esquematizan y describen el comportamiento de los cromosomas durante</w:t>
-            </w:r>
-          </w:p>
-          <w:p>
-            <w:pPr>
-              <w:pStyle w:val="Normal"/>
-              <w:jc w:val="both"/>
-              <w:rPr/>
-            </w:pPr>
-            <w:r>
-              <w:rPr/>
-              <w:t>el ciclo celular mitótico y discuten sobre lo importante y necesaria que es</w:t>
-            </w:r>
-          </w:p>
-          <w:p>
-            <w:pPr>
-              <w:pStyle w:val="Normal"/>
-              <w:jc w:val="both"/>
-              <w:rPr/>
-            </w:pPr>
-            <w:r>
-              <w:rPr/>
-              <w:t>la duplicación del material genético.</w:t>
-            </w:r>
-          </w:p>
-          <w:p>
-            <w:pPr>
-              <w:pStyle w:val="Normal"/>
-              <w:jc w:val="both"/>
-              <w:rPr/>
-            </w:pPr>
-            <w:r>
-              <w:rPr/>
-            </w:r>
-          </w:p>
-          <w:p>
-            <w:pPr>
-              <w:pStyle w:val="Normal"/>
-              <w:jc w:val="both"/>
-              <w:rPr/>
-            </w:pPr>
-            <w:r>
-              <w:rPr/>
-              <w:t>* Desarrollan maquetas que expliquen el comportamiento de los cromoso-</w:t>
-            </w:r>
-          </w:p>
-          <w:p>
-            <w:pPr>
-              <w:pStyle w:val="Normal"/>
-              <w:jc w:val="both"/>
-              <w:rPr/>
-            </w:pPr>
-            <w:r>
-              <w:rPr/>
-              <w:t>mas durante la formación de una célula sexual y cómo ocurre la determi-</w:t>
-            </w:r>
-          </w:p>
-          <w:p>
-            <w:pPr>
-              <w:pStyle w:val="Normal"/>
-              <w:jc w:val="both"/>
-              <w:rPr/>
-            </w:pPr>
-            <w:r>
-              <w:rPr/>
-              <w:t>nación genética del sexo masculino y femenino.</w:t>
-            </w:r>
-          </w:p>
-          <w:p>
-            <w:pPr>
-              <w:pStyle w:val="Normal"/>
-              <w:jc w:val="both"/>
-              <w:rPr/>
-            </w:pPr>
-            <w:r>
-              <w:rPr/>
-            </w:r>
-          </w:p>
-          <w:p>
-            <w:pPr>
-              <w:pStyle w:val="Normal"/>
-              <w:jc w:val="both"/>
-              <w:rPr/>
-            </w:pPr>
-            <w:r>
-              <w:rPr/>
-              <w:t>* Comparan el equipamiento cromosómico de una célula sexual (óvulo/</w:t>
-            </w:r>
-          </w:p>
-          <w:p>
-            <w:pPr>
-              <w:pStyle w:val="Normal"/>
-              <w:jc w:val="both"/>
-              <w:rPr/>
-            </w:pPr>
-            <w:r>
-              <w:rPr/>
-              <w:t>espermatozoide) con el de una célula somática del organismo. Formu-</w:t>
-            </w:r>
-          </w:p>
-          <w:p>
-            <w:pPr>
-              <w:pStyle w:val="Normal"/>
-              <w:jc w:val="both"/>
-              <w:rPr/>
-            </w:pPr>
-            <w:r>
-              <w:rPr/>
-              <w:t>lan hipótesis sobre el mecanismo que permitiría reducir el número de</w:t>
-            </w:r>
-          </w:p>
-          <w:p>
-            <w:pPr>
-              <w:pStyle w:val="Normal"/>
-              <w:jc w:val="both"/>
-              <w:rPr/>
-            </w:pPr>
-            <w:r>
-              <w:rPr/>
-              <w:t>cromosomas al cabo de la formación de células sexuales. Manipulan ma-</w:t>
-            </w:r>
-          </w:p>
-          <w:p>
-            <w:pPr>
-              <w:pStyle w:val="Normal"/>
-              <w:jc w:val="both"/>
-              <w:rPr/>
-            </w:pPr>
-            <w:r>
-              <w:rPr/>
-              <w:t>quetas que expliquen el comportamiento de los cromosomas durante la</w:t>
-            </w:r>
-          </w:p>
-          <w:p>
-            <w:pPr>
-              <w:pStyle w:val="Normal"/>
-              <w:jc w:val="both"/>
-              <w:rPr/>
-            </w:pPr>
-            <w:r>
-              <w:rPr/>
-              <w:t>formación de una célula sexual y cómo ocurre la determinación genética</w:t>
-            </w:r>
-          </w:p>
-          <w:p>
-            <w:pPr>
-              <w:pStyle w:val="Normal"/>
-              <w:jc w:val="both"/>
-              <w:rPr/>
-            </w:pPr>
-            <w:r>
-              <w:rPr/>
-              <w:t>de los sexos masculino y femenin</w:t>
-            </w:r>
-          </w:p>
-          <w:p>
-            <w:pPr>
-              <w:pStyle w:val="Normal"/>
-              <w:jc w:val="both"/>
-              <w:rPr/>
-            </w:pPr>
-            <w:r>
-              <w:rPr/>
-            </w:r>
-          </w:p>
-          <w:p>
-            <w:pPr>
-              <w:pStyle w:val="Normal"/>
-              <w:jc w:val="both"/>
-              <w:rPr/>
-            </w:pPr>
-            <w:r>
-              <w:rPr/>
-              <w:t>* Esquematizan el comportamiento de los cromosomas en la meiosis,</w:t>
-            </w:r>
-          </w:p>
-          <w:p>
-            <w:pPr>
-              <w:pStyle w:val="Normal"/>
-              <w:jc w:val="both"/>
-              <w:rPr/>
-            </w:pPr>
-            <w:r>
-              <w:rPr/>
-              <w:t>calculan las combinaciones posibles de gametos que puede producir un</w:t>
-            </w:r>
-          </w:p>
-          <w:p>
-            <w:pPr>
-              <w:pStyle w:val="Normal"/>
-              <w:jc w:val="both"/>
-              <w:rPr/>
-            </w:pPr>
-            <w:r>
-              <w:rPr/>
-              <w:t>individuo y discuten su efecto sobre la variabilidad genética.</w:t>
+              <w:t>* Comparan el cariotipo de una célula-huevo con el de otras células que provienen de esta. Formulan hipótesis sobre el mecanismo que permitiría mantener el número de cromosomas al cabo de una división celular.</w:t>
+            </w:r>
+          </w:p>
+          <w:p>
+            <w:pPr>
+              <w:pStyle w:val="Normal"/>
+              <w:jc w:val="both"/>
+              <w:rPr/>
+            </w:pPr>
+            <w:r>
+              <w:rPr/>
+              <w:t>Elaboran una maqueta que permitan dar cuenta de la evolución de los cromosomas humanos durante la división celular.</w:t>
+            </w:r>
+          </w:p>
+          <w:p>
+            <w:pPr>
+              <w:pStyle w:val="Normal"/>
+              <w:jc w:val="both"/>
+              <w:rPr/>
+            </w:pPr>
+            <w:r>
+              <w:rPr/>
+            </w:r>
+          </w:p>
+          <w:p>
+            <w:pPr>
+              <w:pStyle w:val="Normal"/>
+              <w:jc w:val="both"/>
+              <w:rPr/>
+            </w:pPr>
+            <w:r>
+              <w:rPr/>
+              <w:t>* Interpretan y formulan hipótesis sobre la base de resultados experimentales que pongan en evidencia la transmisión idéntica de la información genética de una célula a otra durante la mitosis.</w:t>
+            </w:r>
+          </w:p>
+          <w:p>
+            <w:pPr>
+              <w:pStyle w:val="Normal"/>
+              <w:jc w:val="both"/>
+              <w:rPr/>
+            </w:pPr>
+            <w:r>
+              <w:rPr/>
+            </w:r>
+          </w:p>
+          <w:p>
+            <w:pPr>
+              <w:pStyle w:val="Normal"/>
+              <w:jc w:val="both"/>
+              <w:rPr/>
+            </w:pPr>
+            <w:r>
+              <w:rPr/>
+              <w:t>* Esquematizan y describen el comportamiento de los cromosomas durante el ciclo celular mitótico y discuten sobre lo importante y necesaria que es la duplicación del material genético.</w:t>
+            </w:r>
+          </w:p>
+          <w:p>
+            <w:pPr>
+              <w:pStyle w:val="Normal"/>
+              <w:jc w:val="both"/>
+              <w:rPr/>
+            </w:pPr>
+            <w:r>
+              <w:rPr/>
+            </w:r>
+          </w:p>
+          <w:p>
+            <w:pPr>
+              <w:pStyle w:val="Normal"/>
+              <w:jc w:val="both"/>
+              <w:rPr/>
+            </w:pPr>
+            <w:r>
+              <w:rPr/>
+              <w:t>* Desarrollan maquetas que expliquen el comportamiento de los cromosomas durante la formación de una célula sexual y cómo ocurre la determinación genética del sexo masculino y femenino.</w:t>
+            </w:r>
+          </w:p>
+          <w:p>
+            <w:pPr>
+              <w:pStyle w:val="Normal"/>
+              <w:jc w:val="both"/>
+              <w:rPr/>
+            </w:pPr>
+            <w:r>
+              <w:rPr/>
+            </w:r>
+          </w:p>
+          <w:p>
+            <w:pPr>
+              <w:pStyle w:val="Normal"/>
+              <w:jc w:val="both"/>
+              <w:rPr/>
+            </w:pPr>
+            <w:r>
+              <w:rPr/>
+              <w:t>* Comparan el equipamiento cromosómico de una célula sexual (óvulo/espermatozoide) con el de una célula somática del organismo. Formulan hipótesis sobre el mecanismo que permitiría reducir el número de cromosomas al cabo de la formación de células sexuales. Manipulan maquetas que expliquen el comportamiento de los cromosomas durante la formación de una célula sexual y cómo ocurre la determinación genética de los sexos masculino y femenin</w:t>
+            </w:r>
+            <w:r>
+              <w:rPr/>
+              <w:t>o</w:t>
+            </w:r>
+          </w:p>
+          <w:p>
+            <w:pPr>
+              <w:pStyle w:val="Normal"/>
+              <w:jc w:val="both"/>
+              <w:rPr/>
+            </w:pPr>
+            <w:r>
+              <w:rPr/>
+              <w:t>* Esquematizan el comportamiento de los cromosomas en la meiosis, calculan las combinaciones posibles de gametos que puede producir un individuo y discuten su efecto sobre la variabilidad genética.</w:t>
             </w:r>
           </w:p>
         </w:tc>
@@ -3102,7 +2190,7 @@
             </w:tcBorders>
             <w:shd w:fill="auto" w:val="clear"/>
             <w:tcMar>
-              <w:left w:w="63" w:type="dxa"/>
+              <w:left w:w="58" w:type="dxa"/>
             </w:tcMar>
           </w:tcPr>
           <w:p>
@@ -3113,101 +2201,73 @@
             </w:pPr>
             <w:r>
               <w:rPr/>
-              <w:t xml:space="preserve">* </w:t>
-            </w:r>
-            <w:r>
-              <w:rPr/>
-              <w:t>Impresos de cariotipos</w:t>
-            </w:r>
-          </w:p>
-          <w:p>
-            <w:pPr>
-              <w:pStyle w:val="Normal"/>
-              <w:jc w:val="both"/>
-              <w:rPr/>
-            </w:pPr>
-            <w:r>
-              <w:rPr/>
-              <w:t xml:space="preserve">* </w:t>
-            </w:r>
-            <w:r>
-              <w:rPr/>
-              <w:t>Tijeras y pegamento</w:t>
-            </w:r>
-          </w:p>
-          <w:p>
-            <w:pPr>
-              <w:pStyle w:val="Normal"/>
-              <w:jc w:val="both"/>
-              <w:rPr/>
-            </w:pPr>
-            <w:r>
-              <w:rPr/>
-              <w:t xml:space="preserve">* </w:t>
-            </w:r>
-            <w:r>
-              <w:rPr/>
-              <w:t>Hojas de oficio</w:t>
-            </w:r>
-          </w:p>
-          <w:p>
-            <w:pPr>
-              <w:pStyle w:val="Normal"/>
-              <w:jc w:val="both"/>
-              <w:rPr/>
-            </w:pPr>
-            <w:r>
-              <w:rPr/>
-              <w:t xml:space="preserve">* </w:t>
-            </w:r>
-            <w:r>
-              <w:rPr/>
-              <w:t>Palos de maqueta</w:t>
-            </w:r>
-          </w:p>
-          <w:p>
-            <w:pPr>
-              <w:pStyle w:val="Normal"/>
-              <w:jc w:val="both"/>
-              <w:rPr/>
-            </w:pPr>
-            <w:r>
-              <w:rPr/>
-              <w:t xml:space="preserve">* </w:t>
-            </w:r>
-            <w:r>
-              <w:rPr/>
-              <w:t>Plasticina</w:t>
-            </w:r>
-          </w:p>
-          <w:p>
-            <w:pPr>
-              <w:pStyle w:val="Normal"/>
-              <w:jc w:val="both"/>
-              <w:rPr/>
-            </w:pPr>
-            <w:r>
-              <w:rPr/>
-              <w:t xml:space="preserve">* </w:t>
-            </w:r>
-            <w:r>
-              <w:rPr/>
-              <w:t>Carton piedra</w:t>
-            </w:r>
-          </w:p>
-          <w:p>
-            <w:pPr>
-              <w:pStyle w:val="Normal"/>
-              <w:jc w:val="both"/>
-              <w:rPr/>
-            </w:pPr>
-            <w:r>
-              <w:rPr/>
-              <w:t xml:space="preserve">* </w:t>
-            </w:r>
-            <w:r>
-              <w:rPr/>
-              <w:t>Camara de video (optativa)</w:t>
+              <w:t>* Impresos de cariotipos</w:t>
+            </w:r>
+          </w:p>
+          <w:p>
+            <w:pPr>
+              <w:pStyle w:val="Normal"/>
+              <w:jc w:val="both"/>
+              <w:rPr/>
+            </w:pPr>
+            <w:r>
+              <w:rPr/>
+              <w:t>* Tijeras y pegamento</w:t>
+            </w:r>
+          </w:p>
+          <w:p>
+            <w:pPr>
+              <w:pStyle w:val="Normal"/>
+              <w:jc w:val="both"/>
+              <w:rPr/>
+            </w:pPr>
+            <w:r>
+              <w:rPr/>
+              <w:t>* Hojas de oficio</w:t>
+            </w:r>
+          </w:p>
+          <w:p>
+            <w:pPr>
+              <w:pStyle w:val="Normal"/>
+              <w:jc w:val="both"/>
+              <w:rPr/>
+            </w:pPr>
+            <w:r>
+              <w:rPr/>
+              <w:t>* Palos de maqueta</w:t>
+            </w:r>
+          </w:p>
+          <w:p>
+            <w:pPr>
+              <w:pStyle w:val="Normal"/>
+              <w:jc w:val="both"/>
+              <w:rPr/>
+            </w:pPr>
+            <w:r>
+              <w:rPr/>
+              <w:t>* Plasticina</w:t>
+            </w:r>
+          </w:p>
+          <w:p>
+            <w:pPr>
+              <w:pStyle w:val="Normal"/>
+              <w:jc w:val="both"/>
+              <w:rPr/>
+            </w:pPr>
+            <w:r>
+              <w:rPr/>
+              <w:t>* Carton piedra</w:t>
+            </w:r>
+          </w:p>
+          <w:p>
+            <w:pPr>
+              <w:pStyle w:val="Normal"/>
+              <w:jc w:val="both"/>
+              <w:rPr/>
+            </w:pPr>
+            <w:r>
+              <w:rPr/>
+              <w:t>* Camara de video (optativa)</w:t>
             </w:r>
           </w:p>
         </w:tc>
@@ -3224,7 +2284,7 @@
             </w:tcBorders>
             <w:shd w:fill="auto" w:val="clear"/>
             <w:tcMar>
-              <w:left w:w="63" w:type="dxa"/>
+              <w:left w:w="58" w:type="dxa"/>
             </w:tcMar>
           </w:tcPr>
           <w:p>
@@ -3256,11 +2316,7 @@
             </w:pPr>
             <w:r>
               <w:rPr/>
-              <w:t xml:space="preserve">Revisión de </w:t>
-            </w:r>
-            <w:r>
-              <w:rPr/>
-              <w:t>maquetas y equemas.</w:t>
+              <w:t>Revisión de maquetas y equemas.</w:t>
             </w:r>
           </w:p>
           <w:p>
@@ -3294,6 +2350,7 @@
           <w:tcPr>
             <w:tcW w:w="3339" w:type="dxa"/>
             <w:tcBorders>
+              <w:top w:val="single" w:sz="4" w:space="0" w:color="00000A"/>
               <w:left w:val="single" w:sz="4" w:space="0" w:color="00000A"/>
               <w:bottom w:val="single" w:sz="4" w:space="0" w:color="00000A"/>
               <w:right w:val="single" w:sz="4" w:space="0" w:color="00000A"/>
@@ -3302,7 +2359,7 @@
             </w:tcBorders>
             <w:shd w:fill="auto" w:val="clear"/>
             <w:tcMar>
-              <w:left w:w="63" w:type="dxa"/>
+              <w:left w:w="58" w:type="dxa"/>
             </w:tcMar>
           </w:tcPr>
           <w:p>
@@ -3313,29 +2370,7 @@
             </w:pPr>
             <w:r>
               <w:rPr/>
-              <w:t>Explicar cómo se genera la</w:t>
-            </w:r>
-          </w:p>
-          <w:p>
-            <w:pPr>
-              <w:pStyle w:val="Normal"/>
-              <w:jc w:val="both"/>
-              <w:rPr/>
-            </w:pPr>
-            <w:r>
-              <w:rPr/>
-              <w:t>variabilidad genética entre los</w:t>
-            </w:r>
-          </w:p>
-          <w:p>
-            <w:pPr>
-              <w:pStyle w:val="Normal"/>
-              <w:jc w:val="both"/>
-              <w:rPr/>
-            </w:pPr>
-            <w:r>
-              <w:rPr/>
-              <w:t>individuos de una especie.</w:t>
+              <w:t>Explicar cómo se genera la variabilidad genética entre los individuos de una especie.</w:t>
             </w:r>
           </w:p>
         </w:tc>
@@ -3343,6 +2378,7 @@
           <w:tcPr>
             <w:tcW w:w="4661" w:type="dxa"/>
             <w:tcBorders>
+              <w:top w:val="single" w:sz="4" w:space="0" w:color="00000A"/>
               <w:left w:val="single" w:sz="4" w:space="0" w:color="00000A"/>
               <w:bottom w:val="single" w:sz="4" w:space="0" w:color="00000A"/>
               <w:right w:val="single" w:sz="4" w:space="0" w:color="00000A"/>
@@ -3351,7 +2387,7 @@
             </w:tcBorders>
             <w:shd w:fill="auto" w:val="clear"/>
             <w:tcMar>
-              <w:left w:w="63" w:type="dxa"/>
+              <w:left w:w="58" w:type="dxa"/>
             </w:tcMar>
           </w:tcPr>
           <w:p>
@@ -3389,21 +2425,7 @@
             <w:r>
               <w:rPr/>
               <w:tab/>
-              <w:t xml:space="preserve"> Explican la determinación genética del sexo masculino y femenino en la</w:t>
-            </w:r>
-          </w:p>
-          <w:p>
-            <w:pPr>
-              <w:pStyle w:val="Normal"/>
-              <w:tabs>
-                <w:tab w:val="left" w:pos="252" w:leader="none"/>
-              </w:tabs>
-              <w:jc w:val="both"/>
-              <w:rPr/>
-            </w:pPr>
-            <w:r>
-              <w:rPr/>
-              <w:t>especie humana.</w:t>
+              <w:t xml:space="preserve"> Explican la determinación genética del sexo masculino y femenino en la especie humana.</w:t>
             </w:r>
           </w:p>
           <w:p>
@@ -3430,6 +2452,7 @@
           <w:tcPr>
             <w:tcW w:w="5715" w:type="dxa"/>
             <w:tcBorders>
+              <w:top w:val="single" w:sz="4" w:space="0" w:color="00000A"/>
               <w:left w:val="single" w:sz="4" w:space="0" w:color="00000A"/>
               <w:bottom w:val="single" w:sz="4" w:space="0" w:color="00000A"/>
               <w:right w:val="single" w:sz="4" w:space="0" w:color="00000A"/>
@@ -3438,7 +2461,7 @@
             </w:tcBorders>
             <w:shd w:fill="auto" w:val="clear"/>
             <w:tcMar>
-              <w:left w:w="63" w:type="dxa"/>
+              <w:left w:w="58" w:type="dxa"/>
             </w:tcMar>
           </w:tcPr>
           <w:p>
@@ -3449,50 +2472,28 @@
             </w:pPr>
             <w:r>
               <w:rPr/>
-              <w:t>* Analizan y comparan cariotipos de hombres y mujeres y relacionan la na-</w:t>
-            </w:r>
-          </w:p>
-          <w:p>
-            <w:pPr>
-              <w:pStyle w:val="Normal"/>
-              <w:jc w:val="both"/>
-              <w:rPr/>
-            </w:pPr>
-            <w:r>
-              <w:rPr/>
-              <w:t>turaleza de los cromosomas sexuales con el sexo (fenotipo) del individuo.</w:t>
-            </w:r>
-          </w:p>
-          <w:p>
-            <w:pPr>
-              <w:pStyle w:val="Normal"/>
-              <w:jc w:val="both"/>
-              <w:rPr/>
-            </w:pPr>
-            <w:r>
-              <w:rPr/>
-            </w:r>
-          </w:p>
-          <w:p>
-            <w:pPr>
-              <w:pStyle w:val="Normal"/>
-              <w:jc w:val="both"/>
-              <w:rPr/>
-            </w:pPr>
-            <w:r>
-              <w:rPr/>
-              <w:t>* Investigan sobre los cariotipos de otras especies y las comparan con la</w:t>
-            </w:r>
-          </w:p>
-          <w:p>
-            <w:pPr>
-              <w:pStyle w:val="Normal"/>
-              <w:jc w:val="both"/>
-              <w:rPr/>
-            </w:pPr>
-            <w:r>
-              <w:rPr/>
-              <w:t>especie humana, escriben las conclusiones y las comparten.</w:t>
+              <w:t>* Analizan y comparan cariotipos de hombres y mujeres y relacionan la naturaleza de los cromosomas sexuales con el sexo (fenotipo) del individuo.</w:t>
+            </w:r>
+          </w:p>
+          <w:p>
+            <w:pPr>
+              <w:pStyle w:val="Normal"/>
+              <w:jc w:val="both"/>
+              <w:rPr/>
+            </w:pPr>
+            <w:r>
+              <w:rPr/>
+            </w:r>
+          </w:p>
+          <w:p>
+            <w:pPr>
+              <w:pStyle w:val="Normal"/>
+              <w:jc w:val="both"/>
+              <w:rPr/>
+            </w:pPr>
+            <w:r>
+              <w:rPr/>
+              <w:t>* Investigan sobre los cariotipos de otras especies y las comparan con la especie humana, escriben las conclusiones y las comparten.</w:t>
             </w:r>
           </w:p>
           <w:p>
@@ -3521,6 +2522,7 @@
           <w:tcPr>
             <w:tcW w:w="2127" w:type="dxa"/>
             <w:tcBorders>
+              <w:top w:val="single" w:sz="4" w:space="0" w:color="00000A"/>
               <w:left w:val="single" w:sz="4" w:space="0" w:color="00000A"/>
               <w:bottom w:val="single" w:sz="4" w:space="0" w:color="00000A"/>
               <w:right w:val="single" w:sz="4" w:space="0" w:color="00000A"/>
@@ -3529,7 +2531,7 @@
             </w:tcBorders>
             <w:shd w:fill="auto" w:val="clear"/>
             <w:tcMar>
-              <w:left w:w="63" w:type="dxa"/>
+              <w:left w:w="58" w:type="dxa"/>
             </w:tcMar>
           </w:tcPr>
           <w:p>
@@ -3540,11 +2542,7 @@
             </w:pPr>
             <w:r>
               <w:rPr/>
-              <w:t xml:space="preserve">* </w:t>
-            </w:r>
-            <w:r>
-              <w:rPr/>
-              <w:t>Cariotipos impresos.</w:t>
+              <w:t>* Cariotipos impresos.</w:t>
             </w:r>
           </w:p>
         </w:tc>
@@ -3552,6 +2550,7 @@
           <w:tcPr>
             <w:tcW w:w="2210" w:type="dxa"/>
             <w:tcBorders>
+              <w:top w:val="single" w:sz="4" w:space="0" w:color="00000A"/>
               <w:left w:val="single" w:sz="4" w:space="0" w:color="00000A"/>
               <w:bottom w:val="single" w:sz="4" w:space="0" w:color="00000A"/>
               <w:right w:val="single" w:sz="4" w:space="0" w:color="00000A"/>
@@ -3560,7 +2559,7 @@
             </w:tcBorders>
             <w:shd w:fill="auto" w:val="clear"/>
             <w:tcMar>
-              <w:left w:w="63" w:type="dxa"/>
+              <w:left w:w="58" w:type="dxa"/>
             </w:tcMar>
           </w:tcPr>
           <w:p>
@@ -3584,6 +2583,7 @@
           <w:tcPr>
             <w:tcW w:w="3339" w:type="dxa"/>
             <w:tcBorders>
+              <w:top w:val="single" w:sz="4" w:space="0" w:color="00000A"/>
               <w:left w:val="single" w:sz="4" w:space="0" w:color="00000A"/>
               <w:bottom w:val="single" w:sz="4" w:space="0" w:color="00000A"/>
               <w:right w:val="single" w:sz="4" w:space="0" w:color="00000A"/>
@@ -3592,7 +2592,7 @@
             </w:tcBorders>
             <w:shd w:fill="auto" w:val="clear"/>
             <w:tcMar>
-              <w:left w:w="63" w:type="dxa"/>
+              <w:left w:w="58" w:type="dxa"/>
             </w:tcMar>
           </w:tcPr>
           <w:p>
@@ -3603,51 +2603,7 @@
             </w:pPr>
             <w:r>
               <w:rPr/>
-              <w:t>Describir investigaciones cien-</w:t>
-            </w:r>
-          </w:p>
-          <w:p>
-            <w:pPr>
-              <w:pStyle w:val="Normal"/>
-              <w:jc w:val="both"/>
-              <w:rPr/>
-            </w:pPr>
-            <w:r>
-              <w:rPr/>
-              <w:t>tíficas clásicas y contemporá-</w:t>
-            </w:r>
-          </w:p>
-          <w:p>
-            <w:pPr>
-              <w:pStyle w:val="Normal"/>
-              <w:jc w:val="both"/>
-              <w:rPr/>
-            </w:pPr>
-            <w:r>
-              <w:rPr/>
-              <w:t>neas en genética, reconocien-</w:t>
-            </w:r>
-          </w:p>
-          <w:p>
-            <w:pPr>
-              <w:pStyle w:val="Normal"/>
-              <w:jc w:val="both"/>
-              <w:rPr/>
-            </w:pPr>
-            <w:r>
-              <w:rPr/>
-              <w:t>do el papel de la teoría en ellas</w:t>
-            </w:r>
-          </w:p>
-          <w:p>
-            <w:pPr>
-              <w:pStyle w:val="Normal"/>
-              <w:jc w:val="both"/>
-              <w:rPr/>
-            </w:pPr>
-            <w:r>
-              <w:rPr/>
-              <w:t>(ej. Gregorio Mendel).</w:t>
+              <w:t>Describir investigaciones científicas clásicas y contemporáneas en genética, reconociendo el papel de la teoría en ellas (ej. Gregorio Mendel).</w:t>
             </w:r>
           </w:p>
         </w:tc>
@@ -3655,6 +2611,7 @@
           <w:tcPr>
             <w:tcW w:w="4661" w:type="dxa"/>
             <w:tcBorders>
+              <w:top w:val="single" w:sz="4" w:space="0" w:color="00000A"/>
               <w:left w:val="single" w:sz="4" w:space="0" w:color="00000A"/>
               <w:bottom w:val="single" w:sz="4" w:space="0" w:color="00000A"/>
               <w:right w:val="single" w:sz="4" w:space="0" w:color="00000A"/>
@@ -3663,7 +2620,7 @@
             </w:tcBorders>
             <w:shd w:fill="auto" w:val="clear"/>
             <w:tcMar>
-              <w:left w:w="63" w:type="dxa"/>
+              <w:left w:w="58" w:type="dxa"/>
             </w:tcMar>
           </w:tcPr>
           <w:p>
@@ -3696,7 +2653,7 @@
             </w:pPr>
             <w:r>
               <w:rPr/>
-              <w:t>Gen alelo, dominante y recesivo, homocigoto puro, heterocigoto; genera-</w:t>
+              <w:t>Gen alelo, dominante y recesivo, homocigoto puro, heterocigoto; generación parental filial, tablero de Punnett.</w:t>
             </w:r>
           </w:p>
           <w:p>
@@ -3710,7 +2667,12 @@
             </w:pPr>
             <w:r>
               <w:rPr/>
-              <w:t>ción parental filial, tablero de Punnett.</w:t>
+              <w:t xml:space="preserve">› </w:t>
+            </w:r>
+            <w:r>
+              <w:rPr/>
+              <w:tab/>
+              <w:t xml:space="preserve"> Distinguen hipótesis, procedimientos, inferencias y conclusiones en los trabajos realizados por Gregorio Mendel.</w:t>
             </w:r>
           </w:p>
           <w:p>
@@ -3729,7 +2691,7 @@
             <w:r>
               <w:rPr/>
               <w:tab/>
-              <w:t xml:space="preserve"> Distinguen hipótesis, procedimientos, inferencias y conclusiones en los</w:t>
+              <w:t xml:space="preserve"> Explican la(s) teoría(s) que inspiran o sustentan las investigaciones de Mendel.</w:t>
             </w:r>
           </w:p>
           <w:p>
@@ -3743,7 +2705,12 @@
             </w:pPr>
             <w:r>
               <w:rPr/>
-              <w:t>trabajos realizados por Gregorio Mendel.</w:t>
+              <w:t xml:space="preserve">› </w:t>
+            </w:r>
+            <w:r>
+              <w:rPr/>
+              <w:tab/>
+              <w:t xml:space="preserve"> A partir de ejemplos explican la primera y la segunda ley de Mendel.</w:t>
             </w:r>
           </w:p>
           <w:p>
@@ -3762,101 +2729,7 @@
             <w:r>
               <w:rPr/>
               <w:tab/>
-              <w:t xml:space="preserve"> Explican la(s) teoría(s) que inspiran o sustentan las investigaciones</w:t>
-            </w:r>
-          </w:p>
-          <w:p>
-            <w:pPr>
-              <w:pStyle w:val="Normal"/>
-              <w:tabs>
-                <w:tab w:val="left" w:pos="252" w:leader="none"/>
-              </w:tabs>
-              <w:jc w:val="both"/>
-              <w:rPr/>
-            </w:pPr>
-            <w:r>
-              <w:rPr/>
-              <w:t>de Mendel.</w:t>
-            </w:r>
-          </w:p>
-          <w:p>
-            <w:pPr>
-              <w:pStyle w:val="Normal"/>
-              <w:tabs>
-                <w:tab w:val="left" w:pos="252" w:leader="none"/>
-              </w:tabs>
-              <w:jc w:val="both"/>
-              <w:rPr/>
-            </w:pPr>
-            <w:r>
-              <w:rPr/>
-              <w:t xml:space="preserve">› </w:t>
-            </w:r>
-            <w:r>
-              <w:rPr/>
-              <w:tab/>
-              <w:t xml:space="preserve"> A partir de ejemplos explican la primera y la segunda ley de Mendel.</w:t>
-            </w:r>
-          </w:p>
-          <w:p>
-            <w:pPr>
-              <w:pStyle w:val="Normal"/>
-              <w:tabs>
-                <w:tab w:val="left" w:pos="252" w:leader="none"/>
-              </w:tabs>
-              <w:jc w:val="both"/>
-              <w:rPr/>
-            </w:pPr>
-            <w:r>
-              <w:rPr/>
-              <w:t xml:space="preserve">› </w:t>
-            </w:r>
-            <w:r>
-              <w:rPr/>
-              <w:tab/>
-              <w:t xml:space="preserve"> Explican en forma oral y a partir del estudio de fuentes diversas las investi-</w:t>
-            </w:r>
-          </w:p>
-          <w:p>
-            <w:pPr>
-              <w:pStyle w:val="Normal"/>
-              <w:tabs>
-                <w:tab w:val="left" w:pos="252" w:leader="none"/>
-              </w:tabs>
-              <w:jc w:val="both"/>
-              <w:rPr/>
-            </w:pPr>
-            <w:r>
-              <w:rPr/>
-              <w:t>gaciones genéticas contemporáneas tales como Watson y Crick, las células</w:t>
-            </w:r>
-          </w:p>
-          <w:p>
-            <w:pPr>
-              <w:pStyle w:val="Normal"/>
-              <w:tabs>
-                <w:tab w:val="left" w:pos="252" w:leader="none"/>
-              </w:tabs>
-              <w:jc w:val="both"/>
-              <w:rPr/>
-            </w:pPr>
-            <w:r>
-              <w:rPr/>
-              <w:t>cancerosas de Henrieta Lacks, los estudios genéticos en Escherichia coli, la</w:t>
-            </w:r>
-          </w:p>
-          <w:p>
-            <w:pPr>
-              <w:pStyle w:val="Normal"/>
-              <w:tabs>
-                <w:tab w:val="left" w:pos="252" w:leader="none"/>
-              </w:tabs>
-              <w:jc w:val="both"/>
-              <w:rPr/>
-            </w:pPr>
-            <w:r>
-              <w:rPr/>
-              <w:t>de Morgan, clonación de la oveja Dolly.</w:t>
+              <w:t xml:space="preserve"> Explican en forma oral y a partir del estudio de fuentes diversas las investigaciones genéticas contemporáneas tales como Watson y Crick, las células cancerosas de Henrieta Lacks, los estudios genéticos en Escherichia coli, la de Morgan, clonación de la oveja Dolly.</w:t>
             </w:r>
           </w:p>
         </w:tc>
@@ -3864,6 +2737,7 @@
           <w:tcPr>
             <w:tcW w:w="5715" w:type="dxa"/>
             <w:tcBorders>
+              <w:top w:val="single" w:sz="4" w:space="0" w:color="00000A"/>
               <w:left w:val="single" w:sz="4" w:space="0" w:color="00000A"/>
               <w:bottom w:val="single" w:sz="4" w:space="0" w:color="00000A"/>
               <w:right w:val="single" w:sz="4" w:space="0" w:color="00000A"/>
@@ -3872,7 +2746,7 @@
             </w:tcBorders>
             <w:shd w:fill="auto" w:val="clear"/>
             <w:tcMar>
-              <w:left w:w="63" w:type="dxa"/>
+              <w:left w:w="58" w:type="dxa"/>
             </w:tcMar>
           </w:tcPr>
           <w:p>
@@ -3883,76 +2757,28 @@
             </w:pPr>
             <w:r>
               <w:rPr/>
-              <w:t xml:space="preserve">* </w:t>
-            </w:r>
-            <w:r>
-              <w:rPr/>
-              <w:t>Realizan una búsqueda en internet sobre la vida y los trabajos desarrolla-</w:t>
-            </w:r>
-          </w:p>
-          <w:p>
-            <w:pPr>
-              <w:pStyle w:val="Normal"/>
-              <w:jc w:val="both"/>
-              <w:rPr/>
-            </w:pPr>
-            <w:r>
-              <w:rPr/>
-              <w:t>dos por el monje Gregorio Mendel, elaboran un power point o un apunte</w:t>
-            </w:r>
-          </w:p>
-          <w:p>
-            <w:pPr>
-              <w:pStyle w:val="Normal"/>
-              <w:jc w:val="both"/>
-              <w:rPr/>
-            </w:pPr>
-            <w:r>
-              <w:rPr/>
-              <w:t>bibliográfico y lo presentan oralmente al curso, insistiendo sobre los</w:t>
-            </w:r>
-          </w:p>
-          <w:p>
-            <w:pPr>
-              <w:pStyle w:val="Normal"/>
-              <w:jc w:val="both"/>
-              <w:rPr/>
-            </w:pPr>
-            <w:r>
-              <w:rPr/>
-              <w:t>conceptos básicos de genética que él logró dilucidar.</w:t>
-            </w:r>
-          </w:p>
-          <w:p>
-            <w:pPr>
-              <w:pStyle w:val="Normal"/>
-              <w:jc w:val="both"/>
-              <w:rPr/>
-            </w:pPr>
-            <w:r>
-              <w:rPr/>
-            </w:r>
-          </w:p>
-          <w:p>
-            <w:pPr>
-              <w:pStyle w:val="Normal"/>
-              <w:jc w:val="both"/>
-              <w:rPr/>
-            </w:pPr>
-            <w:r>
-              <w:rPr/>
-              <w:t>* Elaboran un resumen de los experimentos de Mendel, reconociendo su</w:t>
-            </w:r>
-          </w:p>
-          <w:p>
-            <w:pPr>
-              <w:pStyle w:val="Normal"/>
-              <w:jc w:val="both"/>
-              <w:rPr/>
-            </w:pPr>
-            <w:r>
-              <w:rPr/>
-              <w:t>importancia como base en el desarrollo de la genética. (Lenguaje)</w:t>
+              <w:t>* Realizan una búsqueda en internet sobre la vida y los trabajos desarrollados por el monje Gregorio Mendel, elaboran un power point o un apunte bibliográfico y lo presentan oralmente al curso, insistiendo sobre los conceptos básicos de genética que él logró dilucidar.</w:t>
+            </w:r>
+          </w:p>
+          <w:p>
+            <w:pPr>
+              <w:pStyle w:val="Normal"/>
+              <w:jc w:val="both"/>
+              <w:rPr/>
+            </w:pPr>
+            <w:r>
+              <w:rPr/>
+            </w:r>
+          </w:p>
+          <w:p>
+            <w:pPr>
+              <w:pStyle w:val="Normal"/>
+              <w:jc w:val="both"/>
+              <w:rPr/>
+            </w:pPr>
+            <w:r>
+              <w:rPr/>
+              <w:t>* Elaboran un resumen de los experimentos de Mendel, reconociendo su importancia como base en el desarrollo de la genética. (Lenguaje)</w:t>
             </w:r>
           </w:p>
         </w:tc>
@@ -3960,6 +2786,7 @@
           <w:tcPr>
             <w:tcW w:w="2127" w:type="dxa"/>
             <w:tcBorders>
+              <w:top w:val="single" w:sz="4" w:space="0" w:color="00000A"/>
               <w:left w:val="single" w:sz="4" w:space="0" w:color="00000A"/>
               <w:bottom w:val="single" w:sz="4" w:space="0" w:color="00000A"/>
               <w:right w:val="single" w:sz="4" w:space="0" w:color="00000A"/>
@@ -3968,7 +2795,7 @@
             </w:tcBorders>
             <w:shd w:fill="auto" w:val="clear"/>
             <w:tcMar>
-              <w:left w:w="63" w:type="dxa"/>
+              <w:left w:w="58" w:type="dxa"/>
             </w:tcMar>
           </w:tcPr>
           <w:p>
@@ -3979,11 +2806,7 @@
             </w:pPr>
             <w:r>
               <w:rPr/>
-              <w:t xml:space="preserve">* </w:t>
-            </w:r>
-            <w:r>
-              <w:rPr/>
-              <w:t>Internet</w:t>
+              <w:t>* Internet</w:t>
             </w:r>
           </w:p>
         </w:tc>
@@ -3991,6 +2814,7 @@
           <w:tcPr>
             <w:tcW w:w="2210" w:type="dxa"/>
             <w:tcBorders>
+              <w:top w:val="single" w:sz="4" w:space="0" w:color="00000A"/>
               <w:left w:val="single" w:sz="4" w:space="0" w:color="00000A"/>
               <w:bottom w:val="single" w:sz="4" w:space="0" w:color="00000A"/>
               <w:right w:val="single" w:sz="4" w:space="0" w:color="00000A"/>
@@ -3999,7 +2823,7 @@
             </w:tcBorders>
             <w:shd w:fill="auto" w:val="clear"/>
             <w:tcMar>
-              <w:left w:w="63" w:type="dxa"/>
+              <w:left w:w="58" w:type="dxa"/>
             </w:tcMar>
           </w:tcPr>
           <w:p>
@@ -4023,6 +2847,7 @@
           <w:tcPr>
             <w:tcW w:w="3339" w:type="dxa"/>
             <w:tcBorders>
+              <w:top w:val="single" w:sz="4" w:space="0" w:color="00000A"/>
               <w:left w:val="single" w:sz="4" w:space="0" w:color="00000A"/>
               <w:bottom w:val="single" w:sz="4" w:space="0" w:color="00000A"/>
               <w:right w:val="single" w:sz="4" w:space="0" w:color="00000A"/>
@@ -4031,7 +2856,7 @@
             </w:tcBorders>
             <w:shd w:fill="auto" w:val="clear"/>
             <w:tcMar>
-              <w:left w:w="63" w:type="dxa"/>
+              <w:left w:w="58" w:type="dxa"/>
             </w:tcMar>
           </w:tcPr>
           <w:p>
@@ -4042,29 +2867,7 @@
             </w:pPr>
             <w:r>
               <w:rPr/>
-              <w:t>Resolver problemas de</w:t>
-            </w:r>
-          </w:p>
-          <w:p>
-            <w:pPr>
-              <w:pStyle w:val="Normal"/>
-              <w:jc w:val="both"/>
-              <w:rPr/>
-            </w:pPr>
-            <w:r>
-              <w:rPr/>
-              <w:t>genética simples (mono y</w:t>
-            </w:r>
-          </w:p>
-          <w:p>
-            <w:pPr>
-              <w:pStyle w:val="Normal"/>
-              <w:jc w:val="both"/>
-              <w:rPr/>
-            </w:pPr>
-            <w:r>
-              <w:rPr/>
-              <w:t>dihibridismo).</w:t>
+              <w:t>Resolver problemas de genética simples (mono y dihibridismo).</w:t>
             </w:r>
           </w:p>
         </w:tc>
@@ -4072,6 +2875,7 @@
           <w:tcPr>
             <w:tcW w:w="4661" w:type="dxa"/>
             <w:tcBorders>
+              <w:top w:val="single" w:sz="4" w:space="0" w:color="00000A"/>
               <w:left w:val="single" w:sz="4" w:space="0" w:color="00000A"/>
               <w:bottom w:val="single" w:sz="4" w:space="0" w:color="00000A"/>
               <w:right w:val="single" w:sz="4" w:space="0" w:color="00000A"/>
@@ -4080,7 +2884,7 @@
             </w:tcBorders>
             <w:shd w:fill="auto" w:val="clear"/>
             <w:tcMar>
-              <w:left w:w="63" w:type="dxa"/>
+              <w:left w:w="58" w:type="dxa"/>
             </w:tcMar>
           </w:tcPr>
           <w:p>
@@ -4099,7 +2903,7 @@
             <w:r>
               <w:rPr/>
               <w:tab/>
-              <w:t xml:space="preserve"> Resuelven problemas de genética Mendeliana simples (monohibridismo-</w:t>
+              <w:t xml:space="preserve"> Resuelven problemas de genética Mendeliana simples (monohibridismo-dihibridismo).</w:t>
             </w:r>
           </w:p>
           <w:p>
@@ -4113,7 +2917,12 @@
             </w:pPr>
             <w:r>
               <w:rPr/>
-              <w:t>dihibridismo).</w:t>
+              <w:t xml:space="preserve">› </w:t>
+            </w:r>
+            <w:r>
+              <w:rPr/>
+              <w:tab/>
+              <w:t xml:space="preserve"> Explican la presencia de un carácter hereditario en un individuo del cual se conoce su ascendencia.</w:t>
             </w:r>
           </w:p>
           <w:p>
@@ -4132,54 +2941,7 @@
             <w:r>
               <w:rPr/>
               <w:tab/>
-              <w:t xml:space="preserve"> Explican la presencia de un carácter hereditario en un individuo del cual</w:t>
-            </w:r>
-          </w:p>
-          <w:p>
-            <w:pPr>
-              <w:pStyle w:val="Normal"/>
-              <w:tabs>
-                <w:tab w:val="left" w:pos="252" w:leader="none"/>
-              </w:tabs>
-              <w:jc w:val="both"/>
-              <w:rPr/>
-            </w:pPr>
-            <w:r>
-              <w:rPr/>
-              <w:t>se conoce su ascendencia.</w:t>
-            </w:r>
-          </w:p>
-          <w:p>
-            <w:pPr>
-              <w:pStyle w:val="Normal"/>
-              <w:tabs>
-                <w:tab w:val="left" w:pos="252" w:leader="none"/>
-              </w:tabs>
-              <w:jc w:val="both"/>
-              <w:rPr/>
-            </w:pPr>
-            <w:r>
-              <w:rPr/>
-              <w:t xml:space="preserve">› </w:t>
-            </w:r>
-            <w:r>
-              <w:rPr/>
-              <w:tab/>
-              <w:t xml:space="preserve"> Investigan la transmisión de enfermedades hereditarias en árboles genea-</w:t>
-            </w:r>
-          </w:p>
-          <w:p>
-            <w:pPr>
-              <w:pStyle w:val="Normal"/>
-              <w:tabs>
-                <w:tab w:val="left" w:pos="252" w:leader="none"/>
-              </w:tabs>
-              <w:jc w:val="both"/>
-              <w:rPr/>
-            </w:pPr>
-            <w:r>
-              <w:rPr/>
-              <w:t>lógicos y predicen la aparición de estas en la descendencia.</w:t>
+              <w:t xml:space="preserve"> Investigan la transmisión de enfermedades hereditarias en árboles genealógicos y predicen la aparición de estas en la descendencia.</w:t>
             </w:r>
           </w:p>
         </w:tc>
@@ -4187,6 +2949,7 @@
           <w:tcPr>
             <w:tcW w:w="5715" w:type="dxa"/>
             <w:tcBorders>
+              <w:top w:val="single" w:sz="4" w:space="0" w:color="00000A"/>
               <w:left w:val="single" w:sz="4" w:space="0" w:color="00000A"/>
               <w:bottom w:val="single" w:sz="4" w:space="0" w:color="00000A"/>
               <w:right w:val="single" w:sz="4" w:space="0" w:color="00000A"/>
@@ -4195,7 +2958,7 @@
             </w:tcBorders>
             <w:shd w:fill="auto" w:val="clear"/>
             <w:tcMar>
-              <w:left w:w="63" w:type="dxa"/>
+              <w:left w:w="58" w:type="dxa"/>
             </w:tcMar>
           </w:tcPr>
           <w:p>
@@ -4206,87 +2969,28 @@
             </w:pPr>
             <w:r>
               <w:rPr/>
-              <w:t xml:space="preserve">* </w:t>
-            </w:r>
-            <w:r>
-              <w:rPr/>
-              <w:t>Elaboran un mapa conceptual con algunos de los conceptos en estudio.</w:t>
-            </w:r>
-          </w:p>
-          <w:p>
-            <w:pPr>
-              <w:pStyle w:val="Normal"/>
-              <w:jc w:val="both"/>
-              <w:rPr/>
-            </w:pPr>
-            <w:r>
-              <w:rPr/>
-              <w:t>Por ejemplo: gen, locus, alelo, dominante, recesivo, cromosoma, homo-</w:t>
-            </w:r>
-          </w:p>
-          <w:p>
-            <w:pPr>
-              <w:pStyle w:val="Normal"/>
-              <w:jc w:val="both"/>
-              <w:rPr/>
-            </w:pPr>
-            <w:r>
-              <w:rPr/>
-              <w:t>cigoto, heterocigoto, genotipo, fenotipo, diploide, haploide, gameto,</w:t>
-            </w:r>
-          </w:p>
-          <w:p>
-            <w:pPr>
-              <w:pStyle w:val="Normal"/>
-              <w:jc w:val="both"/>
-              <w:rPr/>
-            </w:pPr>
-            <w:r>
-              <w:rPr/>
-              <w:t>generación parental filial, tablero de Punnett, etc.</w:t>
-            </w:r>
-          </w:p>
-          <w:p>
-            <w:pPr>
-              <w:pStyle w:val="Normal"/>
-              <w:jc w:val="both"/>
-              <w:rPr/>
-            </w:pPr>
-            <w:r>
-              <w:rPr/>
-            </w:r>
-          </w:p>
-          <w:p>
-            <w:pPr>
-              <w:pStyle w:val="Normal"/>
-              <w:jc w:val="both"/>
-              <w:rPr/>
-            </w:pPr>
-            <w:r>
-              <w:rPr/>
-              <w:t>* Los estudiantes, luego de que el profesor expone los pasos para hacer un</w:t>
-            </w:r>
-          </w:p>
-          <w:p>
-            <w:pPr>
-              <w:pStyle w:val="Normal"/>
-              <w:jc w:val="both"/>
-              <w:rPr/>
-            </w:pPr>
-            <w:r>
-              <w:rPr/>
-              <w:t>ejercicio de genética, elaboran un power point explicativo a partir de los</w:t>
-            </w:r>
-          </w:p>
-          <w:p>
-            <w:pPr>
-              <w:pStyle w:val="Normal"/>
-              <w:jc w:val="both"/>
-              <w:rPr/>
-            </w:pPr>
-            <w:r>
-              <w:rPr/>
-              <w:t>siguientes procedimientos o pasos:</w:t>
+              <w:t>* Elaboran un mapa conceptual con algunos de los conceptos en estudio. Por ejemplo: gen, locus, alelo, dominante, recesivo, cromosoma, homocigoto, heterocigoto, genotipo, fenotipo, diploide, haploide, gameto, generación parental filial, tablero de Punnett, etc.</w:t>
+            </w:r>
+          </w:p>
+          <w:p>
+            <w:pPr>
+              <w:pStyle w:val="Normal"/>
+              <w:jc w:val="both"/>
+              <w:rPr/>
+            </w:pPr>
+            <w:r>
+              <w:rPr/>
+            </w:r>
+          </w:p>
+          <w:p>
+            <w:pPr>
+              <w:pStyle w:val="Normal"/>
+              <w:jc w:val="both"/>
+              <w:rPr/>
+            </w:pPr>
+            <w:r>
+              <w:rPr/>
+              <w:t>* Los estudiantes, luego de que el profesor expone los pasos para hacer un ejercicio de genética, elaboran un power point explicativo a partir de los siguientes procedimientos o pasos:</w:t>
             </w:r>
           </w:p>
           <w:p>
@@ -4419,18 +3123,7 @@
             </w:pPr>
             <w:r>
               <w:rPr/>
-              <w:t>* Realizan ejercicios de transmisión de un carácter mendeliano y los repre-</w:t>
-            </w:r>
-          </w:p>
-          <w:p>
-            <w:pPr>
-              <w:pStyle w:val="Normal"/>
-              <w:jc w:val="both"/>
-              <w:rPr/>
-            </w:pPr>
-            <w:r>
-              <w:rPr/>
-              <w:t>sentan en forma esquemática y/o en un tablero de Punett.</w:t>
+              <w:t>* Realizan ejercicios de transmisión de un carácter mendeliano y los representan en forma esquemática y/o en un tablero de Punett.</w:t>
             </w:r>
           </w:p>
         </w:tc>
@@ -4438,6 +3131,7 @@
           <w:tcPr>
             <w:tcW w:w="2127" w:type="dxa"/>
             <w:tcBorders>
+              <w:top w:val="single" w:sz="4" w:space="0" w:color="00000A"/>
               <w:left w:val="single" w:sz="4" w:space="0" w:color="00000A"/>
               <w:bottom w:val="single" w:sz="4" w:space="0" w:color="00000A"/>
               <w:right w:val="single" w:sz="4" w:space="0" w:color="00000A"/>
@@ -4446,7 +3140,7 @@
             </w:tcBorders>
             <w:shd w:fill="auto" w:val="clear"/>
             <w:tcMar>
-              <w:left w:w="63" w:type="dxa"/>
+              <w:left w:w="58" w:type="dxa"/>
             </w:tcMar>
           </w:tcPr>
           <w:p>
@@ -4457,11 +3151,7 @@
             </w:pPr>
             <w:r>
               <w:rPr/>
-              <w:t xml:space="preserve">* </w:t>
-            </w:r>
-            <w:r>
-              <w:rPr/>
-              <w:t>PPT</w:t>
+              <w:t>* PPT</w:t>
             </w:r>
           </w:p>
         </w:tc>
@@ -4469,6 +3159,7 @@
           <w:tcPr>
             <w:tcW w:w="2210" w:type="dxa"/>
             <w:tcBorders>
+              <w:top w:val="single" w:sz="4" w:space="0" w:color="00000A"/>
               <w:left w:val="single" w:sz="4" w:space="0" w:color="00000A"/>
               <w:bottom w:val="single" w:sz="4" w:space="0" w:color="00000A"/>
               <w:right w:val="single" w:sz="4" w:space="0" w:color="00000A"/>
@@ -4477,7 +3168,7 @@
             </w:tcBorders>
             <w:shd w:fill="auto" w:val="clear"/>
             <w:tcMar>
-              <w:left w:w="63" w:type="dxa"/>
+              <w:left w:w="58" w:type="dxa"/>
             </w:tcMar>
           </w:tcPr>
           <w:p>
@@ -5170,67 +3861,10 @@
       <w:rFonts w:cs="Courier New"/>
     </w:rPr>
   </w:style>
-  <w:style w:type="paragraph" w:styleId="Heading">
-    <w:name w:val="Heading"/>
-    <w:basedOn w:val="Normal"/>
-    <w:next w:val="TextBody"/>
-    <w:qFormat/>
-    <w:pPr>
-      <w:keepNext/>
-      <w:spacing w:before="240" w:after="120"/>
-    </w:pPr>
-    <w:rPr>
-      <w:rFonts w:ascii="Liberation Sans" w:hAnsi="Liberation Sans" w:eastAsia="Droid Sans Fallback" w:cs="FreeSans"/>
-      <w:sz w:val="28"/>
-      <w:szCs w:val="28"/>
-    </w:rPr>
-  </w:style>
-  <w:style w:type="paragraph" w:styleId="TextBody">
-    <w:name w:val="Text Body"/>
-    <w:basedOn w:val="Normal"/>
-    <w:pPr>
-      <w:spacing w:lineRule="auto" w:line="288" w:before="0" w:after="140"/>
-    </w:pPr>
-    <w:rPr/>
-  </w:style>
-  <w:style w:type="paragraph" w:styleId="List">
-    <w:name w:val="List"/>
-    <w:basedOn w:val="TextBody"/>
-    <w:pPr/>
-    <w:rPr>
-      <w:rFonts w:cs="FreeSans"/>
-    </w:rPr>
-  </w:style>
-  <w:style w:type="paragraph" w:styleId="Caption">
-    <w:name w:val="Caption"/>
-    <w:basedOn w:val="Normal"/>
-    <w:qFormat/>
-    <w:pPr>
-      <w:suppressLineNumbers/>
-      <w:spacing w:before="120" w:after="120"/>
-    </w:pPr>
-    <w:rPr>
-      <w:rFonts w:cs="FreeSans"/>
-      <w:i/>
-      <w:iCs/>
-      <w:sz w:val="24"/>
-      <w:szCs w:val="24"/>
-    </w:rPr>
-  </w:style>
-  <w:style w:type="paragraph" w:styleId="Index">
-    <w:name w:val="Index"/>
-    <w:basedOn w:val="Normal"/>
-    <w:qFormat/>
-    <w:pPr>
-      <w:suppressLineNumbers/>
-    </w:pPr>
-    <w:rPr>
-      <w:rFonts w:cs="FreeSans"/>
-    </w:rPr>
-  </w:style>
   <w:style w:type="paragraph" w:styleId="Encabezado">
     <w:name w:val="Encabezado"/>
     <w:basedOn w:val="Normal"/>
+    <w:next w:val="Cuerpodetexto"/>
     <w:qFormat/>
     <w:pPr>
       <w:keepNext/>
@@ -5287,6 +3921,15 @@
       <w:rFonts w:cs="FreeSans"/>
     </w:rPr>
   </w:style>
+  <w:style w:type="paragraph" w:styleId="TextBody">
+    <w:name w:val="Text Body"/>
+    <w:basedOn w:val="Normal"/>
+    <w:qFormat/>
+    <w:pPr>
+      <w:spacing w:lineRule="auto" w:line="288" w:before="0" w:after="140"/>
+    </w:pPr>
+    <w:rPr/>
+  </w:style>
   <w:style w:type="paragraph" w:styleId="Encabezamiento">
     <w:name w:val="Encabezamiento"/>
     <w:basedOn w:val="Normal"/>
@@ -5294,12 +3937,7 @@
     <w:unhideWhenUsed/>
     <w:qFormat/>
     <w:rsid w:val="007338b0"/>
-    <w:pPr>
-      <w:tabs>
-        <w:tab w:val="center" w:pos="4419" w:leader="none"/>
-        <w:tab w:val="right" w:pos="8838" w:leader="none"/>
-      </w:tabs>
-    </w:pPr>
+    <w:pPr/>
     <w:rPr/>
   </w:style>
   <w:style w:type="paragraph" w:styleId="Piedepgina">
@@ -5328,26 +3966,6 @@
   <w:style w:type="paragraph" w:styleId="Encabezadodelatabla">
     <w:name w:val="Encabezado de la tabla"/>
     <w:basedOn w:val="Contenidodelatabla"/>
-    <w:qFormat/>
-    <w:pPr/>
-    <w:rPr/>
-  </w:style>
-  <w:style w:type="paragraph" w:styleId="Header">
-    <w:name w:val="Header"/>
-    <w:basedOn w:val="Normal"/>
-    <w:pPr/>
-    <w:rPr/>
-  </w:style>
-  <w:style w:type="paragraph" w:styleId="TableContents">
-    <w:name w:val="Table Contents"/>
-    <w:basedOn w:val="Normal"/>
-    <w:qFormat/>
-    <w:pPr/>
-    <w:rPr/>
-  </w:style>
-  <w:style w:type="paragraph" w:styleId="TableHeading">
-    <w:name w:val="Table Heading"/>
-    <w:basedOn w:val="TableContents"/>
     <w:qFormat/>
     <w:pPr/>
     <w:rPr/>

</xml_diff>